<commit_message>
Updated Series Resistor Network Worksheet
Added a note for photoresistor and thermistor.
</commit_message>
<xml_diff>
--- a/Lesson 5/Series Resistor Network Worksheet.docx
+++ b/Lesson 5/Series Resistor Network Worksheet.docx
@@ -18,13 +18,7 @@
         <w:contextualSpacing w:val="0"/>
       </w:pPr>
       <w:r>
-        <w:t>A series circuit is defined by a single loop in which all components are arranged in daisy-chain fashion.  The current is the same at all points in the loop and may be found by dividing the total voltage source by the total resistance. The voltage drops ac</w:t>
-      </w:r>
-      <w:r>
-        <w:t xml:space="preserve">ross any resistor may then be found by multiplying that current by the resistor value. Consequently, the voltage drops in a series circuit are directly proportional to the resistance. An alternate technique to find the voltage is the voltage divider rule. </w:t>
-      </w:r>
-      <w:r>
-        <w:t>This states that the voltage across any resistor (or combination of resistors) is equal to the total voltage source times the ratio of the resistance of interest to the total resistance.</w:t>
+        <w:t>A series circuit is defined by a single loop in which all components are arranged in daisy-chain fashion.  The current is the same at all points in the loop and may be found by dividing the total voltage source by the total resistance. The voltage drops across any resistor may then be found by multiplying that current by the resistor value. Consequently, the voltage drops in a series circuit are directly proportional to the resistance. An alternate technique to find the voltage is the voltage divider rule. This states that the voltage across any resistor (or combination of resistors) is equal to the total voltage source times the ratio of the resistance of interest to the total resistance.</w:t>
       </w:r>
     </w:p>
     <w:p>
@@ -45,6 +39,9 @@
         <w:jc w:val="center"/>
       </w:pPr>
       <w:r>
+        <w:rPr>
+          <w:noProof/>
+        </w:rPr>
         <w:drawing>
           <wp:inline distT="0" distB="0" distL="0" distR="0">
             <wp:extent cx="4358640" cy="1866900"/>
@@ -212,10 +209,7 @@
         <w:fldChar w:fldCharType="end"/>
       </w:r>
       <w:r>
-        <w:t>, determine the</w:t>
-      </w:r>
-      <w:r>
-        <w:t xml:space="preserve"> equivalent resistance of the circuit for </w:t>
+        <w:t xml:space="preserve">, determine the equivalent resistance of the circuit for </w:t>
       </w:r>
       <m:oMath>
         <m:sSub>
@@ -309,6 +303,39 @@
       </w:r>
       <w:r>
         <w:t>below.</w:t>
+      </w:r>
+      <w:r>
+        <w:t xml:space="preserve">  (Note that for the cases where </w:t>
+      </w:r>
+      <m:oMath>
+        <m:sSub>
+          <m:sSubPr>
+            <m:ctrlPr>
+              <w:rPr>
+                <w:rFonts w:ascii="Cambria Math" w:hAnsi="Cambria Math"/>
+              </w:rPr>
+            </m:ctrlPr>
+          </m:sSubPr>
+          <m:e>
+            <m:r>
+              <w:rPr>
+                <w:rFonts w:ascii="Cambria Math" w:hAnsi="Cambria Math"/>
+              </w:rPr>
+              <m:t>R</m:t>
+            </m:r>
+          </m:e>
+          <m:sub>
+            <m:r>
+              <w:rPr>
+                <w:rFonts w:ascii="Cambria Math" w:hAnsi="Cambria Math"/>
+              </w:rPr>
+              <m:t>2</m:t>
+            </m:r>
+          </m:sub>
+        </m:sSub>
+      </m:oMath>
+      <w:r>
+        <w:t xml:space="preserve"> is either the photoresistor or thermistor, you will need to measure the resistance under the conditions given in the table.)</w:t>
       </w:r>
     </w:p>
     <w:p>
@@ -362,10 +389,7 @@
         <w:t xml:space="preserve">) </w:t>
       </w:r>
       <w:r>
-        <w:t xml:space="preserve">and </w:t>
-      </w:r>
-      <w:r>
-        <w:t>B1</w:t>
+        <w:t>and B1</w:t>
       </w:r>
       <w:r>
         <w:t xml:space="preserve"> = 9V</w:t>
@@ -425,19 +449,7 @@
           <w:rPr>
             <w:rFonts w:ascii="Cambria Math" w:hAnsi="Cambria Math"/>
           </w:rPr>
-          <m:t>V</m:t>
-        </m:r>
-        <m:r>
-          <w:rPr>
-            <w:rFonts w:ascii="Cambria Math" w:hAnsi="Cambria Math"/>
-          </w:rPr>
-          <m:t>=</m:t>
-        </m:r>
-        <m:r>
-          <w:rPr>
-            <w:rFonts w:ascii="Cambria Math" w:hAnsi="Cambria Math"/>
-          </w:rPr>
-          <m:t>IR</m:t>
+          <m:t>V=IR</m:t>
         </m:r>
       </m:oMath>
       <w:r>
@@ -485,10 +497,7 @@
         </w:numPr>
       </w:pPr>
       <w:r>
-        <w:t>Construct the resistor network on a breadboa</w:t>
-      </w:r>
-      <w:r>
-        <w:t xml:space="preserve">rd and measure the equivalent resistance.  </w:t>
+        <w:t xml:space="preserve">Construct the resistor network on a breadboard and measure the equivalent resistance.  </w:t>
       </w:r>
       <w:r>
         <w:t xml:space="preserve">Record the value in </w:t>
@@ -521,10 +530,7 @@
         <w:fldChar w:fldCharType="end"/>
       </w:r>
       <w:r>
-        <w:t xml:space="preserve"> </w:t>
-      </w:r>
-      <w:r>
-        <w:t>and c</w:t>
+        <w:t xml:space="preserve"> and c</w:t>
       </w:r>
       <w:r>
         <w:t xml:space="preserve">ompare </w:t>
@@ -577,10 +583,7 @@
         <w:fldChar w:fldCharType="end"/>
       </w:r>
       <w:r>
-        <w:t xml:space="preserve"> and compare it</w:t>
-      </w:r>
-      <w:r>
-        <w:t xml:space="preserve"> </w:t>
+        <w:t xml:space="preserve"> and compare it </w:t>
       </w:r>
       <w:r>
         <w:t>to the theoretical value determined in step B.</w:t>
@@ -594,6 +597,7 @@
         </w:numPr>
       </w:pPr>
       <w:r>
+        <w:lastRenderedPageBreak/>
         <w:t xml:space="preserve">With another multimeter measure the voltage across </w:t>
       </w:r>
       <w:r>
@@ -606,10 +610,7 @@
         <w:t xml:space="preserve">then across only </w:t>
       </w:r>
       <w:r>
-        <w:t xml:space="preserve">R2.  </w:t>
-      </w:r>
-      <w:r>
-        <w:t>Record the value</w:t>
+        <w:t>R2.  Record the value</w:t>
       </w:r>
       <w:r>
         <w:t>s</w:t>
@@ -645,15 +646,12 @@
         <w:fldChar w:fldCharType="end"/>
       </w:r>
       <w:r>
-        <w:t xml:space="preserve"> and compare </w:t>
-      </w:r>
-      <w:r>
-        <w:t>them to the theoretical values determin</w:t>
+        <w:t xml:space="preserve"> and co</w:t>
       </w:r>
       <w:bookmarkStart w:id="4" w:name="_GoBack"/>
       <w:bookmarkEnd w:id="4"/>
       <w:r>
-        <w:t>ed in step C.</w:t>
+        <w:t>mpare them to the theoretical values determined in step C.</w:t>
       </w:r>
     </w:p>
     <w:p>
@@ -677,7 +675,6 @@
           <w:sz w:val="20"/>
           <w:szCs w:val="20"/>
         </w:rPr>
-        <w:lastRenderedPageBreak/>
         <w:t xml:space="preserve">Table </w:t>
       </w:r>
       <w:r>
@@ -968,6 +965,7 @@
                 <w:bCs/>
               </w:rPr>
             </w:pPr>
+            <w:proofErr w:type="spellStart"/>
             <w:r>
               <w:rPr>
                 <w:rFonts w:ascii="Garamond" w:hAnsi="Garamond"/>
@@ -976,6 +974,7 @@
               </w:rPr>
               <w:t>Req</w:t>
             </w:r>
+            <w:proofErr w:type="spellEnd"/>
             <w:r>
               <w:rPr>
                 <w:rFonts w:ascii="Garamond" w:hAnsi="Garamond"/>
@@ -1403,7 +1402,13 @@
               <w:rPr>
                 <w:rFonts w:ascii="Garamond" w:hAnsi="Garamond"/>
               </w:rPr>
-              <w:t>Ambient Light</w:t>
+              <w:t xml:space="preserve">No </w:t>
+            </w:r>
+            <w:r>
+              <w:rPr>
+                <w:rFonts w:ascii="Garamond" w:hAnsi="Garamond"/>
+              </w:rPr>
+              <w:t>Light</w:t>
             </w:r>
           </w:p>
         </w:tc>
@@ -1548,7 +1553,13 @@
               <w:rPr>
                 <w:rFonts w:ascii="Garamond" w:hAnsi="Garamond"/>
               </w:rPr>
-              <w:t>No Light</w:t>
+              <w:t xml:space="preserve">Ambient </w:t>
+            </w:r>
+            <w:r>
+              <w:rPr>
+                <w:rFonts w:ascii="Garamond" w:hAnsi="Garamond"/>
+              </w:rPr>
+              <w:t>Light</w:t>
             </w:r>
           </w:p>
         </w:tc>
@@ -1693,13 +1704,7 @@
               <w:rPr>
                 <w:rFonts w:ascii="Garamond" w:hAnsi="Garamond"/>
               </w:rPr>
-              <w:t>Direct</w:t>
-            </w:r>
-            <w:r>
-              <w:rPr>
-                <w:rFonts w:ascii="Garamond" w:hAnsi="Garamond"/>
-              </w:rPr>
-              <w:t xml:space="preserve"> Light</w:t>
+              <w:t>Direct Light</w:t>
             </w:r>
           </w:p>
         </w:tc>

</xml_diff>

<commit_message>
Updates to Series Resistor Network Worksheet
Also, added pdf versions of each document.
</commit_message>
<xml_diff>
--- a/Lesson 5/Series Resistor Network Worksheet.docx
+++ b/Lesson 5/Series Resistor Network Worksheet.docx
@@ -1,6 +1,6 @@
 
 <file path=word/document.xml><?xml version="1.0" encoding="utf-8"?>
-<w:document xmlns:wpc="http://schemas.microsoft.com/office/word/2010/wordprocessingCanvas" xmlns:cx="http://schemas.microsoft.com/office/drawing/2014/chartex" xmlns:cx1="http://schemas.microsoft.com/office/drawing/2015/9/8/chartex" xmlns:cx2="http://schemas.microsoft.com/office/drawing/2015/10/21/chartex" xmlns:cx3="http://schemas.microsoft.com/office/drawing/2016/5/9/chartex" xmlns:cx4="http://schemas.microsoft.com/office/drawing/2016/5/10/chartex" xmlns:cx5="http://schemas.microsoft.com/office/drawing/2016/5/11/chartex" xmlns:cx6="http://schemas.microsoft.com/office/drawing/2016/5/12/chartex" xmlns:cx7="http://schemas.microsoft.com/office/drawing/2016/5/13/chartex" xmlns:cx8="http://schemas.microsoft.com/office/drawing/2016/5/14/chartex" xmlns:mc="http://schemas.openxmlformats.org/markup-compatibility/2006" xmlns:aink="http://schemas.microsoft.com/office/drawing/2016/ink" xmlns:am3d="http://schemas.microsoft.com/office/drawing/2017/model3d" xmlns:o="urn:schemas-microsoft-com:office:office" xmlns:r="http://schemas.openxmlformats.org/officeDocument/2006/relationships" xmlns:m="http://schemas.openxmlformats.org/officeDocument/2006/math" xmlns:v="urn:schemas-microsoft-com:vml" xmlns:wp14="http://schemas.microsoft.com/office/word/2010/wordprocessingDrawing" xmlns:wp="http://schemas.openxmlformats.org/drawingml/2006/wordprocessingDrawing" xmlns:w10="urn:schemas-microsoft-com:office:word" xmlns:w="http://schemas.openxmlformats.org/wordprocessingml/2006/main" xmlns:w14="http://schemas.microsoft.com/office/word/2010/wordml" xmlns:w15="http://schemas.microsoft.com/office/word/2012/wordml" xmlns:w16cid="http://schemas.microsoft.com/office/word/2016/wordml/cid" xmlns:w16se="http://schemas.microsoft.com/office/word/2015/wordml/symex" xmlns:wpg="http://schemas.microsoft.com/office/word/2010/wordprocessingGroup" xmlns:wpi="http://schemas.microsoft.com/office/word/2010/wordprocessingInk" xmlns:wne="http://schemas.microsoft.com/office/word/2006/wordml" xmlns:wps="http://schemas.microsoft.com/office/word/2010/wordprocessingShape" mc:Ignorable="w14 w15 w16se w16cid wp14">
+<w:document xmlns:wpc="http://schemas.microsoft.com/office/word/2010/wordprocessingCanvas" xmlns:mc="http://schemas.openxmlformats.org/markup-compatibility/2006" xmlns:o="urn:schemas-microsoft-com:office:office" xmlns:r="http://schemas.openxmlformats.org/officeDocument/2006/relationships" xmlns:m="http://schemas.openxmlformats.org/officeDocument/2006/math" xmlns:v="urn:schemas-microsoft-com:vml" xmlns:wp14="http://schemas.microsoft.com/office/word/2010/wordprocessingDrawing" xmlns:wp="http://schemas.openxmlformats.org/drawingml/2006/wordprocessingDrawing" xmlns:w10="urn:schemas-microsoft-com:office:word" xmlns:w="http://schemas.openxmlformats.org/wordprocessingml/2006/main" xmlns:w14="http://schemas.microsoft.com/office/word/2010/wordml" xmlns:wpg="http://schemas.microsoft.com/office/word/2010/wordprocessingGroup" xmlns:wpi="http://schemas.microsoft.com/office/word/2010/wordprocessingInk" xmlns:wne="http://schemas.microsoft.com/office/word/2006/wordml" xmlns:wps="http://schemas.microsoft.com/office/word/2010/wordprocessingShape" mc:Ignorable="w14 wp14">
   <w:body>
     <w:p>
       <w:pPr>
@@ -41,6 +41,7 @@
       <w:r>
         <w:rPr>
           <w:noProof/>
+          <w:lang w:val="en-US"/>
         </w:rPr>
         <w:drawing>
           <wp:inline distT="0" distB="0" distL="0" distR="0">
@@ -60,7 +61,7 @@
                     </pic:cNvPicPr>
                   </pic:nvPicPr>
                   <pic:blipFill>
-                    <a:blip r:embed="rId5">
+                    <a:blip r:embed="rId6">
                       <a:extLst>
                         <a:ext uri="{28A0092B-C50C-407E-A947-70E740481C1C}">
                           <a14:useLocalDpi xmlns:a14="http://schemas.microsoft.com/office/drawing/2010/main" val="0"/>
@@ -197,11 +198,17 @@
         <w:fldChar w:fldCharType="separate"/>
       </w:r>
       <w:r>
+        <w:rPr>
+          <w:sz w:val="20"/>
+          <w:szCs w:val="20"/>
+        </w:rPr>
         <w:t xml:space="preserve">Figure </w:t>
       </w:r>
       <w:r>
         <w:rPr>
           <w:noProof/>
+          <w:sz w:val="20"/>
+          <w:szCs w:val="20"/>
         </w:rPr>
         <w:t>1</w:t>
       </w:r>
@@ -439,7 +446,13 @@
         </w:numPr>
       </w:pPr>
       <w:r>
-        <w:t xml:space="preserve">Given the calculated current in step B, </w:t>
+        <w:t>Given t</w:t>
+      </w:r>
+      <w:r>
+        <w:t>he calculated current in step B and</w:t>
+      </w:r>
+      <w:r>
+        <w:t xml:space="preserve"> </w:t>
       </w:r>
       <w:r>
         <w:t>using Ohm’s law (</w:t>
@@ -453,7 +466,13 @@
         </m:r>
       </m:oMath>
       <w:r>
-        <w:t xml:space="preserve">) </w:t>
+        <w:t>)</w:t>
+      </w:r>
+      <w:r>
+        <w:t>,</w:t>
+      </w:r>
+      <w:r>
+        <w:t xml:space="preserve"> </w:t>
       </w:r>
       <w:r>
         <w:t xml:space="preserve">determine the voltage across R1 and R2.  Record the values in </w:t>
@@ -511,15 +530,16 @@
         <w:t>Before</w:t>
       </w:r>
       <w:r>
-        <w:t xml:space="preserve"> connecting the batter,</w:t>
-      </w:r>
-      <w:r>
-        <w:t xml:space="preserve"> measu</w:t>
-      </w:r>
-      <w:bookmarkStart w:id="4" w:name="_GoBack"/>
-      <w:bookmarkEnd w:id="4"/>
-      <w:r>
-        <w:t xml:space="preserve">re the </w:t>
+        <w:t xml:space="preserve"> connecting the batter</w:t>
+      </w:r>
+      <w:r>
+        <w:t>y</w:t>
+      </w:r>
+      <w:r>
+        <w:t>,</w:t>
+      </w:r>
+      <w:r>
+        <w:t xml:space="preserve"> measure the </w:t>
       </w:r>
       <w:r>
         <w:t xml:space="preserve">value of each resistor and the </w:t>
@@ -698,7 +718,7 @@
           <w:szCs w:val="20"/>
         </w:rPr>
       </w:pPr>
-      <w:bookmarkStart w:id="5" w:name="_Ref517195153"/>
+      <w:bookmarkStart w:id="4" w:name="_Ref517195153"/>
       <w:r>
         <w:rPr>
           <w:sz w:val="20"/>
@@ -742,7 +762,7 @@
         </w:rPr>
         <w:fldChar w:fldCharType="end"/>
       </w:r>
-      <w:bookmarkEnd w:id="5"/>
+      <w:bookmarkEnd w:id="4"/>
       <w:r>
         <w:rPr>
           <w:sz w:val="20"/>
@@ -2126,6 +2146,53 @@
         <w:contextualSpacing w:val="0"/>
       </w:pPr>
     </w:p>
+    <w:p>
+      <w:pPr>
+        <w:contextualSpacing w:val="0"/>
+      </w:pPr>
+      <w:bookmarkStart w:id="5" w:name="_GoBack"/>
+      <w:bookmarkEnd w:id="5"/>
+    </w:p>
+    <w:p>
+      <w:pPr>
+        <w:pStyle w:val="ListParagraph"/>
+        <w:numPr>
+          <w:ilvl w:val="0"/>
+          <w:numId w:val="1"/>
+        </w:numPr>
+        <w:contextualSpacing w:val="0"/>
+      </w:pPr>
+      <w:r>
+        <w:t>For extra credit, determine an equation V</w:t>
+      </w:r>
+      <w:r>
+        <w:rPr>
+          <w:vertAlign w:val="subscript"/>
+        </w:rPr>
+        <w:t>R</w:t>
+      </w:r>
+      <w:r>
+        <w:rPr>
+          <w:vertAlign w:val="subscript"/>
+        </w:rPr>
+        <w:t>2</w:t>
+      </w:r>
+      <w:r>
+        <w:t xml:space="preserve"> based on </w:t>
+      </w:r>
+      <w:r>
+        <w:t>B1, R1 and R2. Repeat for V</w:t>
+      </w:r>
+      <w:r>
+        <w:rPr>
+          <w:vertAlign w:val="subscript"/>
+        </w:rPr>
+        <w:t>R1</w:t>
+      </w:r>
+      <w:r>
+        <w:t>.</w:t>
+      </w:r>
+    </w:p>
     <w:sectPr>
       <w:pgSz w:w="12240" w:h="15840"/>
       <w:pgMar w:top="1440" w:right="1440" w:bottom="1440" w:left="1440" w:header="0" w:footer="720" w:gutter="0"/>
@@ -2137,8 +2204,8 @@
 </file>
 
 <file path=word/numbering.xml><?xml version="1.0" encoding="utf-8"?>
-<w:numbering xmlns:wpc="http://schemas.microsoft.com/office/word/2010/wordprocessingCanvas" xmlns:cx="http://schemas.microsoft.com/office/drawing/2014/chartex" xmlns:cx1="http://schemas.microsoft.com/office/drawing/2015/9/8/chartex" xmlns:cx2="http://schemas.microsoft.com/office/drawing/2015/10/21/chartex" xmlns:cx3="http://schemas.microsoft.com/office/drawing/2016/5/9/chartex" xmlns:cx4="http://schemas.microsoft.com/office/drawing/2016/5/10/chartex" xmlns:cx5="http://schemas.microsoft.com/office/drawing/2016/5/11/chartex" xmlns:cx6="http://schemas.microsoft.com/office/drawing/2016/5/12/chartex" xmlns:cx7="http://schemas.microsoft.com/office/drawing/2016/5/13/chartex" xmlns:cx8="http://schemas.microsoft.com/office/drawing/2016/5/14/chartex" xmlns:mc="http://schemas.openxmlformats.org/markup-compatibility/2006" xmlns:aink="http://schemas.microsoft.com/office/drawing/2016/ink" xmlns:am3d="http://schemas.microsoft.com/office/drawing/2017/model3d" xmlns:o="urn:schemas-microsoft-com:office:office" xmlns:r="http://schemas.openxmlformats.org/officeDocument/2006/relationships" xmlns:m="http://schemas.openxmlformats.org/officeDocument/2006/math" xmlns:v="urn:schemas-microsoft-com:vml" xmlns:wp14="http://schemas.microsoft.com/office/word/2010/wordprocessingDrawing" xmlns:wp="http://schemas.openxmlformats.org/drawingml/2006/wordprocessingDrawing" xmlns:w10="urn:schemas-microsoft-com:office:word" xmlns:w="http://schemas.openxmlformats.org/wordprocessingml/2006/main" xmlns:w14="http://schemas.microsoft.com/office/word/2010/wordml" xmlns:w15="http://schemas.microsoft.com/office/word/2012/wordml" xmlns:w16cid="http://schemas.microsoft.com/office/word/2016/wordml/cid" xmlns:w16se="http://schemas.microsoft.com/office/word/2015/wordml/symex" xmlns:wpg="http://schemas.microsoft.com/office/word/2010/wordprocessingGroup" xmlns:wpi="http://schemas.microsoft.com/office/word/2010/wordprocessingInk" xmlns:wne="http://schemas.microsoft.com/office/word/2006/wordml" xmlns:wps="http://schemas.microsoft.com/office/word/2010/wordprocessingShape" mc:Ignorable="w14 w15 w16se w16cid wp14">
-  <w:abstractNum w:abstractNumId="0" w15:restartNumberingAfterBreak="0">
+<w:numbering xmlns:wpc="http://schemas.microsoft.com/office/word/2010/wordprocessingCanvas" xmlns:mc="http://schemas.openxmlformats.org/markup-compatibility/2006" xmlns:o="urn:schemas-microsoft-com:office:office" xmlns:r="http://schemas.openxmlformats.org/officeDocument/2006/relationships" xmlns:m="http://schemas.openxmlformats.org/officeDocument/2006/math" xmlns:v="urn:schemas-microsoft-com:vml" xmlns:wp14="http://schemas.microsoft.com/office/word/2010/wordprocessingDrawing" xmlns:wp="http://schemas.openxmlformats.org/drawingml/2006/wordprocessingDrawing" xmlns:w10="urn:schemas-microsoft-com:office:word" xmlns:w="http://schemas.openxmlformats.org/wordprocessingml/2006/main" xmlns:w14="http://schemas.microsoft.com/office/word/2010/wordml" xmlns:wpg="http://schemas.microsoft.com/office/word/2010/wordprocessingGroup" xmlns:wpi="http://schemas.microsoft.com/office/word/2010/wordprocessingInk" xmlns:wne="http://schemas.microsoft.com/office/word/2006/wordml" xmlns:wps="http://schemas.microsoft.com/office/word/2010/wordprocessingShape" mc:Ignorable="w14 wp14">
+  <w:abstractNum w:abstractNumId="0">
     <w:nsid w:val="09263730"/>
     <w:multiLevelType w:val="multilevel"/>
     <w:tmpl w:val="E9E6B108"/>
@@ -2251,14 +2318,192 @@
       </w:rPr>
     </w:lvl>
   </w:abstractNum>
+  <w:abstractNum w:abstractNumId="1">
+    <w:nsid w:val="1BE12DAA"/>
+    <w:multiLevelType w:val="hybridMultilevel"/>
+    <w:tmpl w:val="07C2DACA"/>
+    <w:lvl w:ilvl="0" w:tplc="0409000F">
+      <w:start w:val="1"/>
+      <w:numFmt w:val="decimal"/>
+      <w:lvlText w:val="%1."/>
+      <w:lvlJc w:val="left"/>
+      <w:pPr>
+        <w:ind w:left="720" w:hanging="360"/>
+      </w:pPr>
+    </w:lvl>
+    <w:lvl w:ilvl="1" w:tplc="04090019" w:tentative="1">
+      <w:start w:val="1"/>
+      <w:numFmt w:val="lowerLetter"/>
+      <w:lvlText w:val="%2."/>
+      <w:lvlJc w:val="left"/>
+      <w:pPr>
+        <w:ind w:left="1440" w:hanging="360"/>
+      </w:pPr>
+    </w:lvl>
+    <w:lvl w:ilvl="2" w:tplc="0409001B" w:tentative="1">
+      <w:start w:val="1"/>
+      <w:numFmt w:val="lowerRoman"/>
+      <w:lvlText w:val="%3."/>
+      <w:lvlJc w:val="right"/>
+      <w:pPr>
+        <w:ind w:left="2160" w:hanging="180"/>
+      </w:pPr>
+    </w:lvl>
+    <w:lvl w:ilvl="3" w:tplc="0409000F" w:tentative="1">
+      <w:start w:val="1"/>
+      <w:numFmt w:val="decimal"/>
+      <w:lvlText w:val="%4."/>
+      <w:lvlJc w:val="left"/>
+      <w:pPr>
+        <w:ind w:left="2880" w:hanging="360"/>
+      </w:pPr>
+    </w:lvl>
+    <w:lvl w:ilvl="4" w:tplc="04090019" w:tentative="1">
+      <w:start w:val="1"/>
+      <w:numFmt w:val="lowerLetter"/>
+      <w:lvlText w:val="%5."/>
+      <w:lvlJc w:val="left"/>
+      <w:pPr>
+        <w:ind w:left="3600" w:hanging="360"/>
+      </w:pPr>
+    </w:lvl>
+    <w:lvl w:ilvl="5" w:tplc="0409001B" w:tentative="1">
+      <w:start w:val="1"/>
+      <w:numFmt w:val="lowerRoman"/>
+      <w:lvlText w:val="%6."/>
+      <w:lvlJc w:val="right"/>
+      <w:pPr>
+        <w:ind w:left="4320" w:hanging="180"/>
+      </w:pPr>
+    </w:lvl>
+    <w:lvl w:ilvl="6" w:tplc="0409000F" w:tentative="1">
+      <w:start w:val="1"/>
+      <w:numFmt w:val="decimal"/>
+      <w:lvlText w:val="%7."/>
+      <w:lvlJc w:val="left"/>
+      <w:pPr>
+        <w:ind w:left="5040" w:hanging="360"/>
+      </w:pPr>
+    </w:lvl>
+    <w:lvl w:ilvl="7" w:tplc="04090019" w:tentative="1">
+      <w:start w:val="1"/>
+      <w:numFmt w:val="lowerLetter"/>
+      <w:lvlText w:val="%8."/>
+      <w:lvlJc w:val="left"/>
+      <w:pPr>
+        <w:ind w:left="5760" w:hanging="360"/>
+      </w:pPr>
+    </w:lvl>
+    <w:lvl w:ilvl="8" w:tplc="0409001B" w:tentative="1">
+      <w:start w:val="1"/>
+      <w:numFmt w:val="lowerRoman"/>
+      <w:lvlText w:val="%9."/>
+      <w:lvlJc w:val="right"/>
+      <w:pPr>
+        <w:ind w:left="6480" w:hanging="180"/>
+      </w:pPr>
+    </w:lvl>
+  </w:abstractNum>
+  <w:abstractNum w:abstractNumId="2">
+    <w:nsid w:val="5DD46177"/>
+    <w:multiLevelType w:val="hybridMultilevel"/>
+    <w:tmpl w:val="A79468FE"/>
+    <w:lvl w:ilvl="0" w:tplc="04090015">
+      <w:start w:val="1"/>
+      <w:numFmt w:val="upperLetter"/>
+      <w:lvlText w:val="%1."/>
+      <w:lvlJc w:val="left"/>
+      <w:pPr>
+        <w:ind w:left="720" w:hanging="360"/>
+      </w:pPr>
+    </w:lvl>
+    <w:lvl w:ilvl="1" w:tplc="04090019" w:tentative="1">
+      <w:start w:val="1"/>
+      <w:numFmt w:val="lowerLetter"/>
+      <w:lvlText w:val="%2."/>
+      <w:lvlJc w:val="left"/>
+      <w:pPr>
+        <w:ind w:left="1440" w:hanging="360"/>
+      </w:pPr>
+    </w:lvl>
+    <w:lvl w:ilvl="2" w:tplc="0409001B" w:tentative="1">
+      <w:start w:val="1"/>
+      <w:numFmt w:val="lowerRoman"/>
+      <w:lvlText w:val="%3."/>
+      <w:lvlJc w:val="right"/>
+      <w:pPr>
+        <w:ind w:left="2160" w:hanging="180"/>
+      </w:pPr>
+    </w:lvl>
+    <w:lvl w:ilvl="3" w:tplc="0409000F" w:tentative="1">
+      <w:start w:val="1"/>
+      <w:numFmt w:val="decimal"/>
+      <w:lvlText w:val="%4."/>
+      <w:lvlJc w:val="left"/>
+      <w:pPr>
+        <w:ind w:left="2880" w:hanging="360"/>
+      </w:pPr>
+    </w:lvl>
+    <w:lvl w:ilvl="4" w:tplc="04090019" w:tentative="1">
+      <w:start w:val="1"/>
+      <w:numFmt w:val="lowerLetter"/>
+      <w:lvlText w:val="%5."/>
+      <w:lvlJc w:val="left"/>
+      <w:pPr>
+        <w:ind w:left="3600" w:hanging="360"/>
+      </w:pPr>
+    </w:lvl>
+    <w:lvl w:ilvl="5" w:tplc="0409001B" w:tentative="1">
+      <w:start w:val="1"/>
+      <w:numFmt w:val="lowerRoman"/>
+      <w:lvlText w:val="%6."/>
+      <w:lvlJc w:val="right"/>
+      <w:pPr>
+        <w:ind w:left="4320" w:hanging="180"/>
+      </w:pPr>
+    </w:lvl>
+    <w:lvl w:ilvl="6" w:tplc="0409000F" w:tentative="1">
+      <w:start w:val="1"/>
+      <w:numFmt w:val="decimal"/>
+      <w:lvlText w:val="%7."/>
+      <w:lvlJc w:val="left"/>
+      <w:pPr>
+        <w:ind w:left="5040" w:hanging="360"/>
+      </w:pPr>
+    </w:lvl>
+    <w:lvl w:ilvl="7" w:tplc="04090019" w:tentative="1">
+      <w:start w:val="1"/>
+      <w:numFmt w:val="lowerLetter"/>
+      <w:lvlText w:val="%8."/>
+      <w:lvlJc w:val="left"/>
+      <w:pPr>
+        <w:ind w:left="5760" w:hanging="360"/>
+      </w:pPr>
+    </w:lvl>
+    <w:lvl w:ilvl="8" w:tplc="0409001B" w:tentative="1">
+      <w:start w:val="1"/>
+      <w:numFmt w:val="lowerRoman"/>
+      <w:lvlText w:val="%9."/>
+      <w:lvlJc w:val="right"/>
+      <w:pPr>
+        <w:ind w:left="6480" w:hanging="180"/>
+      </w:pPr>
+    </w:lvl>
+  </w:abstractNum>
   <w:num w:numId="1">
     <w:abstractNumId w:val="0"/>
+  </w:num>
+  <w:num w:numId="2">
+    <w:abstractNumId w:val="1"/>
+  </w:num>
+  <w:num w:numId="3">
+    <w:abstractNumId w:val="2"/>
   </w:num>
 </w:numbering>
 </file>
 
 <file path=word/styles.xml><?xml version="1.0" encoding="utf-8"?>
-<w:styles xmlns:mc="http://schemas.openxmlformats.org/markup-compatibility/2006" xmlns:r="http://schemas.openxmlformats.org/officeDocument/2006/relationships" xmlns:w="http://schemas.openxmlformats.org/wordprocessingml/2006/main" xmlns:w14="http://schemas.microsoft.com/office/word/2010/wordml" xmlns:w15="http://schemas.microsoft.com/office/word/2012/wordml" xmlns:w16cid="http://schemas.microsoft.com/office/word/2016/wordml/cid" xmlns:w16se="http://schemas.microsoft.com/office/word/2015/wordml/symex" mc:Ignorable="w14 w15 w16se w16cid">
+<w:styles xmlns:mc="http://schemas.openxmlformats.org/markup-compatibility/2006" xmlns:r="http://schemas.openxmlformats.org/officeDocument/2006/relationships" xmlns:w="http://schemas.openxmlformats.org/wordprocessingml/2006/main" xmlns:w14="http://schemas.microsoft.com/office/word/2010/wordml" mc:Ignorable="w14">
   <w:docDefaults>
     <w:rPrDefault>
       <w:rPr>
@@ -2275,382 +2520,144 @@
       </w:pPr>
     </w:pPrDefault>
   </w:docDefaults>
-  <w:latentStyles w:defLockedState="0" w:defUIPriority="99" w:defSemiHidden="0" w:defUnhideWhenUsed="0" w:defQFormat="0" w:count="375">
-    <w:lsdException w:name="Normal" w:uiPriority="0" w:qFormat="1"/>
-    <w:lsdException w:name="heading 1" w:uiPriority="9" w:qFormat="1"/>
-    <w:lsdException w:name="heading 2" w:semiHidden="1" w:uiPriority="9" w:unhideWhenUsed="1" w:qFormat="1"/>
-    <w:lsdException w:name="heading 3" w:semiHidden="1" w:uiPriority="9" w:unhideWhenUsed="1" w:qFormat="1"/>
-    <w:lsdException w:name="heading 4" w:semiHidden="1" w:uiPriority="9" w:unhideWhenUsed="1" w:qFormat="1"/>
-    <w:lsdException w:name="heading 5" w:semiHidden="1" w:uiPriority="9" w:unhideWhenUsed="1" w:qFormat="1"/>
-    <w:lsdException w:name="heading 6" w:semiHidden="1" w:uiPriority="9" w:unhideWhenUsed="1" w:qFormat="1"/>
-    <w:lsdException w:name="heading 7" w:semiHidden="1" w:uiPriority="9" w:unhideWhenUsed="1" w:qFormat="1"/>
-    <w:lsdException w:name="heading 8" w:semiHidden="1" w:uiPriority="9" w:unhideWhenUsed="1" w:qFormat="1"/>
-    <w:lsdException w:name="heading 9" w:semiHidden="1" w:uiPriority="9" w:unhideWhenUsed="1" w:qFormat="1"/>
-    <w:lsdException w:name="index 1" w:semiHidden="1" w:unhideWhenUsed="1"/>
-    <w:lsdException w:name="index 2" w:semiHidden="1" w:unhideWhenUsed="1"/>
-    <w:lsdException w:name="index 3" w:semiHidden="1" w:unhideWhenUsed="1"/>
-    <w:lsdException w:name="index 4" w:semiHidden="1" w:unhideWhenUsed="1"/>
-    <w:lsdException w:name="index 5" w:semiHidden="1" w:unhideWhenUsed="1"/>
-    <w:lsdException w:name="index 6" w:semiHidden="1" w:unhideWhenUsed="1"/>
-    <w:lsdException w:name="index 7" w:semiHidden="1" w:unhideWhenUsed="1"/>
-    <w:lsdException w:name="index 8" w:semiHidden="1" w:unhideWhenUsed="1"/>
-    <w:lsdException w:name="index 9" w:semiHidden="1" w:unhideWhenUsed="1"/>
-    <w:lsdException w:name="toc 1" w:semiHidden="1" w:uiPriority="39" w:unhideWhenUsed="1"/>
-    <w:lsdException w:name="toc 2" w:semiHidden="1" w:uiPriority="39" w:unhideWhenUsed="1"/>
-    <w:lsdException w:name="toc 3" w:semiHidden="1" w:uiPriority="39" w:unhideWhenUsed="1"/>
-    <w:lsdException w:name="toc 4" w:semiHidden="1" w:uiPriority="39" w:unhideWhenUsed="1"/>
-    <w:lsdException w:name="toc 5" w:semiHidden="1" w:uiPriority="39" w:unhideWhenUsed="1"/>
-    <w:lsdException w:name="toc 6" w:semiHidden="1" w:uiPriority="39" w:unhideWhenUsed="1"/>
-    <w:lsdException w:name="toc 7" w:semiHidden="1" w:uiPriority="39" w:unhideWhenUsed="1"/>
-    <w:lsdException w:name="toc 8" w:semiHidden="1" w:uiPriority="39" w:unhideWhenUsed="1"/>
-    <w:lsdException w:name="toc 9" w:semiHidden="1" w:uiPriority="39" w:unhideWhenUsed="1"/>
-    <w:lsdException w:name="Normal Indent" w:semiHidden="1" w:unhideWhenUsed="1"/>
-    <w:lsdException w:name="footnote text" w:semiHidden="1" w:unhideWhenUsed="1"/>
-    <w:lsdException w:name="annotation text" w:semiHidden="1" w:unhideWhenUsed="1"/>
-    <w:lsdException w:name="header" w:semiHidden="1" w:unhideWhenUsed="1"/>
-    <w:lsdException w:name="footer" w:semiHidden="1" w:unhideWhenUsed="1"/>
-    <w:lsdException w:name="index heading" w:semiHidden="1" w:unhideWhenUsed="1"/>
-    <w:lsdException w:name="caption" w:semiHidden="1" w:uiPriority="35" w:unhideWhenUsed="1" w:qFormat="1"/>
-    <w:lsdException w:name="table of figures" w:semiHidden="1" w:unhideWhenUsed="1"/>
-    <w:lsdException w:name="envelope address" w:semiHidden="1" w:unhideWhenUsed="1"/>
-    <w:lsdException w:name="envelope return" w:semiHidden="1" w:unhideWhenUsed="1"/>
-    <w:lsdException w:name="footnote reference" w:semiHidden="1" w:unhideWhenUsed="1"/>
-    <w:lsdException w:name="annotation reference" w:semiHidden="1" w:unhideWhenUsed="1"/>
-    <w:lsdException w:name="line number" w:semiHidden="1" w:unhideWhenUsed="1"/>
-    <w:lsdException w:name="page number" w:semiHidden="1" w:unhideWhenUsed="1"/>
-    <w:lsdException w:name="endnote reference" w:semiHidden="1" w:unhideWhenUsed="1"/>
-    <w:lsdException w:name="endnote text" w:semiHidden="1" w:unhideWhenUsed="1"/>
-    <w:lsdException w:name="table of authorities" w:semiHidden="1" w:unhideWhenUsed="1"/>
-    <w:lsdException w:name="macro" w:semiHidden="1" w:unhideWhenUsed="1"/>
-    <w:lsdException w:name="toa heading" w:semiHidden="1" w:unhideWhenUsed="1"/>
-    <w:lsdException w:name="List" w:semiHidden="1" w:unhideWhenUsed="1"/>
-    <w:lsdException w:name="List Bullet" w:semiHidden="1" w:unhideWhenUsed="1"/>
-    <w:lsdException w:name="List Number" w:semiHidden="1" w:unhideWhenUsed="1"/>
-    <w:lsdException w:name="List 2" w:semiHidden="1" w:unhideWhenUsed="1"/>
-    <w:lsdException w:name="List 3" w:semiHidden="1" w:unhideWhenUsed="1"/>
-    <w:lsdException w:name="List 4" w:semiHidden="1" w:unhideWhenUsed="1"/>
-    <w:lsdException w:name="List 5" w:semiHidden="1" w:unhideWhenUsed="1"/>
-    <w:lsdException w:name="List Bullet 2" w:semiHidden="1" w:unhideWhenUsed="1"/>
-    <w:lsdException w:name="List Bullet 3" w:semiHidden="1" w:unhideWhenUsed="1"/>
-    <w:lsdException w:name="List Bullet 4" w:semiHidden="1" w:unhideWhenUsed="1"/>
-    <w:lsdException w:name="List Bullet 5" w:semiHidden="1" w:unhideWhenUsed="1"/>
-    <w:lsdException w:name="List Number 2" w:semiHidden="1" w:unhideWhenUsed="1"/>
-    <w:lsdException w:name="List Number 3" w:semiHidden="1" w:unhideWhenUsed="1"/>
-    <w:lsdException w:name="List Number 4" w:semiHidden="1" w:unhideWhenUsed="1"/>
-    <w:lsdException w:name="List Number 5" w:semiHidden="1" w:unhideWhenUsed="1"/>
-    <w:lsdException w:name="Title" w:uiPriority="10" w:qFormat="1"/>
-    <w:lsdException w:name="Closing" w:semiHidden="1" w:unhideWhenUsed="1"/>
-    <w:lsdException w:name="Signature" w:semiHidden="1" w:unhideWhenUsed="1"/>
-    <w:lsdException w:name="Default Paragraph Font" w:semiHidden="1" w:uiPriority="1" w:unhideWhenUsed="1"/>
-    <w:lsdException w:name="Body Text" w:semiHidden="1" w:unhideWhenUsed="1"/>
-    <w:lsdException w:name="Body Text Indent" w:semiHidden="1" w:unhideWhenUsed="1"/>
-    <w:lsdException w:name="List Continue" w:semiHidden="1" w:unhideWhenUsed="1"/>
-    <w:lsdException w:name="List Continue 2" w:semiHidden="1" w:unhideWhenUsed="1"/>
-    <w:lsdException w:name="List Continue 3" w:semiHidden="1" w:unhideWhenUsed="1"/>
-    <w:lsdException w:name="List Continue 4" w:semiHidden="1" w:unhideWhenUsed="1"/>
-    <w:lsdException w:name="List Continue 5" w:semiHidden="1" w:unhideWhenUsed="1"/>
-    <w:lsdException w:name="Message Header" w:semiHidden="1" w:unhideWhenUsed="1"/>
-    <w:lsdException w:name="Subtitle" w:uiPriority="11" w:qFormat="1"/>
-    <w:lsdException w:name="Salutation" w:semiHidden="1" w:unhideWhenUsed="1"/>
-    <w:lsdException w:name="Date" w:semiHidden="1" w:unhideWhenUsed="1"/>
-    <w:lsdException w:name="Body Text First Indent" w:semiHidden="1" w:unhideWhenUsed="1"/>
-    <w:lsdException w:name="Body Text First Indent 2" w:semiHidden="1" w:unhideWhenUsed="1"/>
-    <w:lsdException w:name="Note Heading" w:semiHidden="1" w:unhideWhenUsed="1"/>
-    <w:lsdException w:name="Body Text 2" w:semiHidden="1" w:unhideWhenUsed="1"/>
-    <w:lsdException w:name="Body Text 3" w:semiHidden="1" w:unhideWhenUsed="1"/>
-    <w:lsdException w:name="Body Text Indent 2" w:semiHidden="1" w:unhideWhenUsed="1"/>
-    <w:lsdException w:name="Body Text Indent 3" w:semiHidden="1" w:unhideWhenUsed="1"/>
-    <w:lsdException w:name="Block Text" w:semiHidden="1" w:unhideWhenUsed="1"/>
-    <w:lsdException w:name="Hyperlink" w:semiHidden="1" w:unhideWhenUsed="1"/>
-    <w:lsdException w:name="FollowedHyperlink" w:semiHidden="1" w:unhideWhenUsed="1"/>
-    <w:lsdException w:name="Strong" w:uiPriority="22" w:qFormat="1"/>
-    <w:lsdException w:name="Emphasis" w:uiPriority="20" w:qFormat="1"/>
-    <w:lsdException w:name="Document Map" w:semiHidden="1" w:unhideWhenUsed="1"/>
-    <w:lsdException w:name="Plain Text" w:semiHidden="1" w:unhideWhenUsed="1"/>
-    <w:lsdException w:name="E-mail Signature" w:semiHidden="1" w:unhideWhenUsed="1"/>
-    <w:lsdException w:name="HTML Top of Form" w:semiHidden="1" w:unhideWhenUsed="1"/>
-    <w:lsdException w:name="HTML Bottom of Form" w:semiHidden="1" w:unhideWhenUsed="1"/>
-    <w:lsdException w:name="Normal (Web)" w:semiHidden="1" w:unhideWhenUsed="1"/>
-    <w:lsdException w:name="HTML Acronym" w:semiHidden="1" w:unhideWhenUsed="1"/>
-    <w:lsdException w:name="HTML Address" w:semiHidden="1" w:unhideWhenUsed="1"/>
-    <w:lsdException w:name="HTML Cite" w:semiHidden="1" w:unhideWhenUsed="1"/>
-    <w:lsdException w:name="HTML Code" w:semiHidden="1" w:unhideWhenUsed="1"/>
-    <w:lsdException w:name="HTML Definition" w:semiHidden="1" w:unhideWhenUsed="1"/>
-    <w:lsdException w:name="HTML Keyboard" w:semiHidden="1" w:unhideWhenUsed="1"/>
-    <w:lsdException w:name="HTML Preformatted" w:semiHidden="1" w:unhideWhenUsed="1"/>
-    <w:lsdException w:name="HTML Sample" w:semiHidden="1" w:unhideWhenUsed="1"/>
-    <w:lsdException w:name="HTML Typewriter" w:semiHidden="1" w:unhideWhenUsed="1"/>
-    <w:lsdException w:name="HTML Variable" w:semiHidden="1" w:unhideWhenUsed="1"/>
-    <w:lsdException w:name="Normal Table" w:semiHidden="1" w:unhideWhenUsed="1"/>
-    <w:lsdException w:name="annotation subject" w:semiHidden="1" w:unhideWhenUsed="1"/>
-    <w:lsdException w:name="No List" w:semiHidden="1" w:unhideWhenUsed="1"/>
-    <w:lsdException w:name="Outline List 1" w:semiHidden="1" w:unhideWhenUsed="1"/>
-    <w:lsdException w:name="Outline List 2" w:semiHidden="1" w:unhideWhenUsed="1"/>
-    <w:lsdException w:name="Outline List 3" w:semiHidden="1" w:unhideWhenUsed="1"/>
-    <w:lsdException w:name="Table Simple 1" w:semiHidden="1" w:unhideWhenUsed="1"/>
-    <w:lsdException w:name="Table Simple 2" w:semiHidden="1" w:unhideWhenUsed="1"/>
-    <w:lsdException w:name="Table Simple 3" w:semiHidden="1" w:unhideWhenUsed="1"/>
-    <w:lsdException w:name="Table Classic 1" w:semiHidden="1" w:unhideWhenUsed="1"/>
-    <w:lsdException w:name="Table Classic 2" w:semiHidden="1" w:unhideWhenUsed="1"/>
-    <w:lsdException w:name="Table Classic 3" w:semiHidden="1" w:unhideWhenUsed="1"/>
-    <w:lsdException w:name="Table Classic 4" w:semiHidden="1" w:unhideWhenUsed="1"/>
-    <w:lsdException w:name="Table Colorful 1" w:semiHidden="1" w:unhideWhenUsed="1"/>
-    <w:lsdException w:name="Table Colorful 2" w:semiHidden="1" w:unhideWhenUsed="1"/>
-    <w:lsdException w:name="Table Colorful 3" w:semiHidden="1" w:unhideWhenUsed="1"/>
-    <w:lsdException w:name="Table Columns 1" w:semiHidden="1" w:unhideWhenUsed="1"/>
-    <w:lsdException w:name="Table Columns 2" w:semiHidden="1" w:unhideWhenUsed="1"/>
-    <w:lsdException w:name="Table Columns 3" w:semiHidden="1" w:unhideWhenUsed="1"/>
-    <w:lsdException w:name="Table Columns 4" w:semiHidden="1" w:unhideWhenUsed="1"/>
-    <w:lsdException w:name="Table Columns 5" w:semiHidden="1" w:unhideWhenUsed="1"/>
-    <w:lsdException w:name="Table Grid 1" w:semiHidden="1" w:unhideWhenUsed="1"/>
-    <w:lsdException w:name="Table Grid 2" w:semiHidden="1" w:unhideWhenUsed="1"/>
-    <w:lsdException w:name="Table Grid 3" w:semiHidden="1" w:unhideWhenUsed="1"/>
-    <w:lsdException w:name="Table Grid 4" w:semiHidden="1" w:unhideWhenUsed="1"/>
-    <w:lsdException w:name="Table Grid 5" w:semiHidden="1" w:unhideWhenUsed="1"/>
-    <w:lsdException w:name="Table Grid 6" w:semiHidden="1" w:unhideWhenUsed="1"/>
-    <w:lsdException w:name="Table Grid 7" w:semiHidden="1" w:unhideWhenUsed="1"/>
-    <w:lsdException w:name="Table Grid 8" w:semiHidden="1" w:unhideWhenUsed="1"/>
-    <w:lsdException w:name="Table List 1" w:semiHidden="1" w:unhideWhenUsed="1"/>
-    <w:lsdException w:name="Table List 2" w:semiHidden="1" w:unhideWhenUsed="1"/>
-    <w:lsdException w:name="Table List 3" w:semiHidden="1" w:unhideWhenUsed="1"/>
-    <w:lsdException w:name="Table List 4" w:semiHidden="1" w:unhideWhenUsed="1"/>
-    <w:lsdException w:name="Table List 5" w:semiHidden="1" w:unhideWhenUsed="1"/>
-    <w:lsdException w:name="Table List 6" w:semiHidden="1" w:unhideWhenUsed="1"/>
-    <w:lsdException w:name="Table List 7" w:semiHidden="1" w:unhideWhenUsed="1"/>
-    <w:lsdException w:name="Table List 8" w:semiHidden="1" w:unhideWhenUsed="1"/>
-    <w:lsdException w:name="Table 3D effects 1" w:semiHidden="1" w:unhideWhenUsed="1"/>
-    <w:lsdException w:name="Table 3D effects 2" w:semiHidden="1" w:unhideWhenUsed="1"/>
-    <w:lsdException w:name="Table 3D effects 3" w:semiHidden="1" w:unhideWhenUsed="1"/>
-    <w:lsdException w:name="Table Contemporary" w:semiHidden="1" w:unhideWhenUsed="1"/>
-    <w:lsdException w:name="Table Elegant" w:semiHidden="1" w:unhideWhenUsed="1"/>
-    <w:lsdException w:name="Table Professional" w:semiHidden="1" w:unhideWhenUsed="1"/>
-    <w:lsdException w:name="Table Subtle 1" w:semiHidden="1" w:unhideWhenUsed="1"/>
-    <w:lsdException w:name="Table Subtle 2" w:semiHidden="1" w:unhideWhenUsed="1"/>
-    <w:lsdException w:name="Table Web 1" w:semiHidden="1" w:unhideWhenUsed="1"/>
-    <w:lsdException w:name="Table Web 2" w:semiHidden="1" w:unhideWhenUsed="1"/>
-    <w:lsdException w:name="Table Web 3" w:semiHidden="1" w:unhideWhenUsed="1"/>
-    <w:lsdException w:name="Balloon Text" w:semiHidden="1" w:unhideWhenUsed="1"/>
-    <w:lsdException w:name="Table Grid" w:uiPriority="39"/>
-    <w:lsdException w:name="Table Theme" w:semiHidden="1" w:unhideWhenUsed="1"/>
-    <w:lsdException w:name="Placeholder Text" w:semiHidden="1"/>
-    <w:lsdException w:name="No Spacing" w:uiPriority="1" w:qFormat="1"/>
-    <w:lsdException w:name="Light Shading" w:uiPriority="60"/>
-    <w:lsdException w:name="Light List" w:uiPriority="61"/>
-    <w:lsdException w:name="Light Grid" w:uiPriority="62"/>
-    <w:lsdException w:name="Medium Shading 1" w:uiPriority="63"/>
-    <w:lsdException w:name="Medium Shading 2" w:uiPriority="64"/>
-    <w:lsdException w:name="Medium List 1" w:uiPriority="65"/>
-    <w:lsdException w:name="Medium List 2" w:uiPriority="66"/>
-    <w:lsdException w:name="Medium Grid 1" w:uiPriority="67"/>
-    <w:lsdException w:name="Medium Grid 2" w:uiPriority="68"/>
-    <w:lsdException w:name="Medium Grid 3" w:uiPriority="69"/>
-    <w:lsdException w:name="Dark List" w:uiPriority="70"/>
-    <w:lsdException w:name="Colorful Shading" w:uiPriority="71"/>
-    <w:lsdException w:name="Colorful List" w:uiPriority="72"/>
-    <w:lsdException w:name="Colorful Grid" w:uiPriority="73"/>
-    <w:lsdException w:name="Light Shading Accent 1" w:uiPriority="60"/>
-    <w:lsdException w:name="Light List Accent 1" w:uiPriority="61"/>
-    <w:lsdException w:name="Light Grid Accent 1" w:uiPriority="62"/>
-    <w:lsdException w:name="Medium Shading 1 Accent 1" w:uiPriority="63"/>
-    <w:lsdException w:name="Medium Shading 2 Accent 1" w:uiPriority="64"/>
-    <w:lsdException w:name="Medium List 1 Accent 1" w:uiPriority="65"/>
-    <w:lsdException w:name="Revision" w:semiHidden="1"/>
-    <w:lsdException w:name="List Paragraph" w:uiPriority="34" w:qFormat="1"/>
-    <w:lsdException w:name="Quote" w:uiPriority="29" w:qFormat="1"/>
-    <w:lsdException w:name="Intense Quote" w:uiPriority="30" w:qFormat="1"/>
-    <w:lsdException w:name="Medium List 2 Accent 1" w:uiPriority="66"/>
-    <w:lsdException w:name="Medium Grid 1 Accent 1" w:uiPriority="67"/>
-    <w:lsdException w:name="Medium Grid 2 Accent 1" w:uiPriority="68"/>
-    <w:lsdException w:name="Medium Grid 3 Accent 1" w:uiPriority="69"/>
-    <w:lsdException w:name="Dark List Accent 1" w:uiPriority="70"/>
-    <w:lsdException w:name="Colorful Shading Accent 1" w:uiPriority="71"/>
-    <w:lsdException w:name="Colorful List Accent 1" w:uiPriority="72"/>
-    <w:lsdException w:name="Colorful Grid Accent 1" w:uiPriority="73"/>
-    <w:lsdException w:name="Light Shading Accent 2" w:uiPriority="60"/>
-    <w:lsdException w:name="Light List Accent 2" w:uiPriority="61"/>
-    <w:lsdException w:name="Light Grid Accent 2" w:uiPriority="62"/>
-    <w:lsdException w:name="Medium Shading 1 Accent 2" w:uiPriority="63"/>
-    <w:lsdException w:name="Medium Shading 2 Accent 2" w:uiPriority="64"/>
-    <w:lsdException w:name="Medium List 1 Accent 2" w:uiPriority="65"/>
-    <w:lsdException w:name="Medium List 2 Accent 2" w:uiPriority="66"/>
-    <w:lsdException w:name="Medium Grid 1 Accent 2" w:uiPriority="67"/>
-    <w:lsdException w:name="Medium Grid 2 Accent 2" w:uiPriority="68"/>
-    <w:lsdException w:name="Medium Grid 3 Accent 2" w:uiPriority="69"/>
-    <w:lsdException w:name="Dark List Accent 2" w:uiPriority="70"/>
-    <w:lsdException w:name="Colorful Shading Accent 2" w:uiPriority="71"/>
-    <w:lsdException w:name="Colorful List Accent 2" w:uiPriority="72"/>
-    <w:lsdException w:name="Colorful Grid Accent 2" w:uiPriority="73"/>
-    <w:lsdException w:name="Light Shading Accent 3" w:uiPriority="60"/>
-    <w:lsdException w:name="Light List Accent 3" w:uiPriority="61"/>
-    <w:lsdException w:name="Light Grid Accent 3" w:uiPriority="62"/>
-    <w:lsdException w:name="Medium Shading 1 Accent 3" w:uiPriority="63"/>
-    <w:lsdException w:name="Medium Shading 2 Accent 3" w:uiPriority="64"/>
-    <w:lsdException w:name="Medium List 1 Accent 3" w:uiPriority="65"/>
-    <w:lsdException w:name="Medium List 2 Accent 3" w:uiPriority="66"/>
-    <w:lsdException w:name="Medium Grid 1 Accent 3" w:uiPriority="67"/>
-    <w:lsdException w:name="Medium Grid 2 Accent 3" w:uiPriority="68"/>
-    <w:lsdException w:name="Medium Grid 3 Accent 3" w:uiPriority="69"/>
-    <w:lsdException w:name="Dark List Accent 3" w:uiPriority="70"/>
-    <w:lsdException w:name="Colorful Shading Accent 3" w:uiPriority="71"/>
-    <w:lsdException w:name="Colorful List Accent 3" w:uiPriority="72"/>
-    <w:lsdException w:name="Colorful Grid Accent 3" w:uiPriority="73"/>
-    <w:lsdException w:name="Light Shading Accent 4" w:uiPriority="60"/>
-    <w:lsdException w:name="Light List Accent 4" w:uiPriority="61"/>
-    <w:lsdException w:name="Light Grid Accent 4" w:uiPriority="62"/>
-    <w:lsdException w:name="Medium Shading 1 Accent 4" w:uiPriority="63"/>
-    <w:lsdException w:name="Medium Shading 2 Accent 4" w:uiPriority="64"/>
-    <w:lsdException w:name="Medium List 1 Accent 4" w:uiPriority="65"/>
-    <w:lsdException w:name="Medium List 2 Accent 4" w:uiPriority="66"/>
-    <w:lsdException w:name="Medium Grid 1 Accent 4" w:uiPriority="67"/>
-    <w:lsdException w:name="Medium Grid 2 Accent 4" w:uiPriority="68"/>
-    <w:lsdException w:name="Medium Grid 3 Accent 4" w:uiPriority="69"/>
-    <w:lsdException w:name="Dark List Accent 4" w:uiPriority="70"/>
-    <w:lsdException w:name="Colorful Shading Accent 4" w:uiPriority="71"/>
-    <w:lsdException w:name="Colorful List Accent 4" w:uiPriority="72"/>
-    <w:lsdException w:name="Colorful Grid Accent 4" w:uiPriority="73"/>
-    <w:lsdException w:name="Light Shading Accent 5" w:uiPriority="60"/>
-    <w:lsdException w:name="Light List Accent 5" w:uiPriority="61"/>
-    <w:lsdException w:name="Light Grid Accent 5" w:uiPriority="62"/>
-    <w:lsdException w:name="Medium Shading 1 Accent 5" w:uiPriority="63"/>
-    <w:lsdException w:name="Medium Shading 2 Accent 5" w:uiPriority="64"/>
-    <w:lsdException w:name="Medium List 1 Accent 5" w:uiPriority="65"/>
-    <w:lsdException w:name="Medium List 2 Accent 5" w:uiPriority="66"/>
-    <w:lsdException w:name="Medium Grid 1 Accent 5" w:uiPriority="67"/>
-    <w:lsdException w:name="Medium Grid 2 Accent 5" w:uiPriority="68"/>
-    <w:lsdException w:name="Medium Grid 3 Accent 5" w:uiPriority="69"/>
-    <w:lsdException w:name="Dark List Accent 5" w:uiPriority="70"/>
-    <w:lsdException w:name="Colorful Shading Accent 5" w:uiPriority="71"/>
-    <w:lsdException w:name="Colorful List Accent 5" w:uiPriority="72"/>
-    <w:lsdException w:name="Colorful Grid Accent 5" w:uiPriority="73"/>
-    <w:lsdException w:name="Light Shading Accent 6" w:uiPriority="60"/>
-    <w:lsdException w:name="Light List Accent 6" w:uiPriority="61"/>
-    <w:lsdException w:name="Light Grid Accent 6" w:uiPriority="62"/>
-    <w:lsdException w:name="Medium Shading 1 Accent 6" w:uiPriority="63"/>
-    <w:lsdException w:name="Medium Shading 2 Accent 6" w:uiPriority="64"/>
-    <w:lsdException w:name="Medium List 1 Accent 6" w:uiPriority="65"/>
-    <w:lsdException w:name="Medium List 2 Accent 6" w:uiPriority="66"/>
-    <w:lsdException w:name="Medium Grid 1 Accent 6" w:uiPriority="67"/>
-    <w:lsdException w:name="Medium Grid 2 Accent 6" w:uiPriority="68"/>
-    <w:lsdException w:name="Medium Grid 3 Accent 6" w:uiPriority="69"/>
-    <w:lsdException w:name="Dark List Accent 6" w:uiPriority="70"/>
-    <w:lsdException w:name="Colorful Shading Accent 6" w:uiPriority="71"/>
-    <w:lsdException w:name="Colorful List Accent 6" w:uiPriority="72"/>
-    <w:lsdException w:name="Colorful Grid Accent 6" w:uiPriority="73"/>
-    <w:lsdException w:name="Subtle Emphasis" w:uiPriority="19" w:qFormat="1"/>
-    <w:lsdException w:name="Intense Emphasis" w:uiPriority="21" w:qFormat="1"/>
-    <w:lsdException w:name="Subtle Reference" w:uiPriority="31" w:qFormat="1"/>
-    <w:lsdException w:name="Intense Reference" w:uiPriority="32" w:qFormat="1"/>
-    <w:lsdException w:name="Book Title" w:uiPriority="33" w:qFormat="1"/>
-    <w:lsdException w:name="Bibliography" w:semiHidden="1" w:uiPriority="37" w:unhideWhenUsed="1"/>
-    <w:lsdException w:name="TOC Heading" w:semiHidden="1" w:uiPriority="39" w:unhideWhenUsed="1" w:qFormat="1"/>
-    <w:lsdException w:name="Plain Table 1" w:uiPriority="41"/>
-    <w:lsdException w:name="Plain Table 2" w:uiPriority="42"/>
-    <w:lsdException w:name="Plain Table 3" w:uiPriority="43"/>
-    <w:lsdException w:name="Plain Table 4" w:uiPriority="44"/>
-    <w:lsdException w:name="Plain Table 5" w:uiPriority="45"/>
-    <w:lsdException w:name="Grid Table Light" w:uiPriority="40"/>
-    <w:lsdException w:name="Grid Table 1 Light" w:uiPriority="46"/>
-    <w:lsdException w:name="Grid Table 2" w:uiPriority="47"/>
-    <w:lsdException w:name="Grid Table 3" w:uiPriority="48"/>
-    <w:lsdException w:name="Grid Table 4" w:uiPriority="49"/>
-    <w:lsdException w:name="Grid Table 5 Dark" w:uiPriority="50"/>
-    <w:lsdException w:name="Grid Table 6 Colorful" w:uiPriority="51"/>
-    <w:lsdException w:name="Grid Table 7 Colorful" w:uiPriority="52"/>
-    <w:lsdException w:name="Grid Table 1 Light Accent 1" w:uiPriority="46"/>
-    <w:lsdException w:name="Grid Table 2 Accent 1" w:uiPriority="47"/>
-    <w:lsdException w:name="Grid Table 3 Accent 1" w:uiPriority="48"/>
-    <w:lsdException w:name="Grid Table 4 Accent 1" w:uiPriority="49"/>
-    <w:lsdException w:name="Grid Table 5 Dark Accent 1" w:uiPriority="50"/>
-    <w:lsdException w:name="Grid Table 6 Colorful Accent 1" w:uiPriority="51"/>
-    <w:lsdException w:name="Grid Table 7 Colorful Accent 1" w:uiPriority="52"/>
-    <w:lsdException w:name="Grid Table 1 Light Accent 2" w:uiPriority="46"/>
-    <w:lsdException w:name="Grid Table 2 Accent 2" w:uiPriority="47"/>
-    <w:lsdException w:name="Grid Table 3 Accent 2" w:uiPriority="48"/>
-    <w:lsdException w:name="Grid Table 4 Accent 2" w:uiPriority="49"/>
-    <w:lsdException w:name="Grid Table 5 Dark Accent 2" w:uiPriority="50"/>
-    <w:lsdException w:name="Grid Table 6 Colorful Accent 2" w:uiPriority="51"/>
-    <w:lsdException w:name="Grid Table 7 Colorful Accent 2" w:uiPriority="52"/>
-    <w:lsdException w:name="Grid Table 1 Light Accent 3" w:uiPriority="46"/>
-    <w:lsdException w:name="Grid Table 2 Accent 3" w:uiPriority="47"/>
-    <w:lsdException w:name="Grid Table 3 Accent 3" w:uiPriority="48"/>
-    <w:lsdException w:name="Grid Table 4 Accent 3" w:uiPriority="49"/>
-    <w:lsdException w:name="Grid Table 5 Dark Accent 3" w:uiPriority="50"/>
-    <w:lsdException w:name="Grid Table 6 Colorful Accent 3" w:uiPriority="51"/>
-    <w:lsdException w:name="Grid Table 7 Colorful Accent 3" w:uiPriority="52"/>
-    <w:lsdException w:name="Grid Table 1 Light Accent 4" w:uiPriority="46"/>
-    <w:lsdException w:name="Grid Table 2 Accent 4" w:uiPriority="47"/>
-    <w:lsdException w:name="Grid Table 3 Accent 4" w:uiPriority="48"/>
-    <w:lsdException w:name="Grid Table 4 Accent 4" w:uiPriority="49"/>
-    <w:lsdException w:name="Grid Table 5 Dark Accent 4" w:uiPriority="50"/>
-    <w:lsdException w:name="Grid Table 6 Colorful Accent 4" w:uiPriority="51"/>
-    <w:lsdException w:name="Grid Table 7 Colorful Accent 4" w:uiPriority="52"/>
-    <w:lsdException w:name="Grid Table 1 Light Accent 5" w:uiPriority="46"/>
-    <w:lsdException w:name="Grid Table 2 Accent 5" w:uiPriority="47"/>
-    <w:lsdException w:name="Grid Table 3 Accent 5" w:uiPriority="48"/>
-    <w:lsdException w:name="Grid Table 4 Accent 5" w:uiPriority="49"/>
-    <w:lsdException w:name="Grid Table 5 Dark Accent 5" w:uiPriority="50"/>
-    <w:lsdException w:name="Grid Table 6 Colorful Accent 5" w:uiPriority="51"/>
-    <w:lsdException w:name="Grid Table 7 Colorful Accent 5" w:uiPriority="52"/>
-    <w:lsdException w:name="Grid Table 1 Light Accent 6" w:uiPriority="46"/>
-    <w:lsdException w:name="Grid Table 2 Accent 6" w:uiPriority="47"/>
-    <w:lsdException w:name="Grid Table 3 Accent 6" w:uiPriority="48"/>
-    <w:lsdException w:name="Grid Table 4 Accent 6" w:uiPriority="49"/>
-    <w:lsdException w:name="Grid Table 5 Dark Accent 6" w:uiPriority="50"/>
-    <w:lsdException w:name="Grid Table 6 Colorful Accent 6" w:uiPriority="51"/>
-    <w:lsdException w:name="Grid Table 7 Colorful Accent 6" w:uiPriority="52"/>
-    <w:lsdException w:name="List Table 1 Light" w:uiPriority="46"/>
-    <w:lsdException w:name="List Table 2" w:uiPriority="47"/>
-    <w:lsdException w:name="List Table 3" w:uiPriority="48"/>
-    <w:lsdException w:name="List Table 4" w:uiPriority="49"/>
-    <w:lsdException w:name="List Table 5 Dark" w:uiPriority="50"/>
-    <w:lsdException w:name="List Table 6 Colorful" w:uiPriority="51"/>
-    <w:lsdException w:name="List Table 7 Colorful" w:uiPriority="52"/>
-    <w:lsdException w:name="List Table 1 Light Accent 1" w:uiPriority="46"/>
-    <w:lsdException w:name="List Table 2 Accent 1" w:uiPriority="47"/>
-    <w:lsdException w:name="List Table 3 Accent 1" w:uiPriority="48"/>
-    <w:lsdException w:name="List Table 4 Accent 1" w:uiPriority="49"/>
-    <w:lsdException w:name="List Table 5 Dark Accent 1" w:uiPriority="50"/>
-    <w:lsdException w:name="List Table 6 Colorful Accent 1" w:uiPriority="51"/>
-    <w:lsdException w:name="List Table 7 Colorful Accent 1" w:uiPriority="52"/>
-    <w:lsdException w:name="List Table 1 Light Accent 2" w:uiPriority="46"/>
-    <w:lsdException w:name="List Table 2 Accent 2" w:uiPriority="47"/>
-    <w:lsdException w:name="List Table 3 Accent 2" w:uiPriority="48"/>
-    <w:lsdException w:name="List Table 4 Accent 2" w:uiPriority="49"/>
-    <w:lsdException w:name="List Table 5 Dark Accent 2" w:uiPriority="50"/>
-    <w:lsdException w:name="List Table 6 Colorful Accent 2" w:uiPriority="51"/>
-    <w:lsdException w:name="List Table 7 Colorful Accent 2" w:uiPriority="52"/>
-    <w:lsdException w:name="List Table 1 Light Accent 3" w:uiPriority="46"/>
-    <w:lsdException w:name="List Table 2 Accent 3" w:uiPriority="47"/>
-    <w:lsdException w:name="List Table 3 Accent 3" w:uiPriority="48"/>
-    <w:lsdException w:name="List Table 4 Accent 3" w:uiPriority="49"/>
-    <w:lsdException w:name="List Table 5 Dark Accent 3" w:uiPriority="50"/>
-    <w:lsdException w:name="List Table 6 Colorful Accent 3" w:uiPriority="51"/>
-    <w:lsdException w:name="List Table 7 Colorful Accent 3" w:uiPriority="52"/>
-    <w:lsdException w:name="List Table 1 Light Accent 4" w:uiPriority="46"/>
-    <w:lsdException w:name="List Table 2 Accent 4" w:uiPriority="47"/>
-    <w:lsdException w:name="List Table 3 Accent 4" w:uiPriority="48"/>
-    <w:lsdException w:name="List Table 4 Accent 4" w:uiPriority="49"/>
-    <w:lsdException w:name="List Table 5 Dark Accent 4" w:uiPriority="50"/>
-    <w:lsdException w:name="List Table 6 Colorful Accent 4" w:uiPriority="51"/>
-    <w:lsdException w:name="List Table 7 Colorful Accent 4" w:uiPriority="52"/>
-    <w:lsdException w:name="List Table 1 Light Accent 5" w:uiPriority="46"/>
-    <w:lsdException w:name="List Table 2 Accent 5" w:uiPriority="47"/>
-    <w:lsdException w:name="List Table 3 Accent 5" w:uiPriority="48"/>
-    <w:lsdException w:name="List Table 4 Accent 5" w:uiPriority="49"/>
-    <w:lsdException w:name="List Table 5 Dark Accent 5" w:uiPriority="50"/>
-    <w:lsdException w:name="List Table 6 Colorful Accent 5" w:uiPriority="51"/>
-    <w:lsdException w:name="List Table 7 Colorful Accent 5" w:uiPriority="52"/>
-    <w:lsdException w:name="List Table 1 Light Accent 6" w:uiPriority="46"/>
-    <w:lsdException w:name="List Table 2 Accent 6" w:uiPriority="47"/>
-    <w:lsdException w:name="List Table 3 Accent 6" w:uiPriority="48"/>
-    <w:lsdException w:name="List Table 4 Accent 6" w:uiPriority="49"/>
-    <w:lsdException w:name="List Table 5 Dark Accent 6" w:uiPriority="50"/>
-    <w:lsdException w:name="List Table 6 Colorful Accent 6" w:uiPriority="51"/>
-    <w:lsdException w:name="List Table 7 Colorful Accent 6" w:uiPriority="52"/>
-    <w:lsdException w:name="Mention" w:semiHidden="1" w:unhideWhenUsed="1"/>
-    <w:lsdException w:name="Smart Hyperlink" w:semiHidden="1" w:unhideWhenUsed="1"/>
-    <w:lsdException w:name="Hashtag" w:semiHidden="1" w:unhideWhenUsed="1"/>
-    <w:lsdException w:name="Unresolved Mention" w:semiHidden="1" w:unhideWhenUsed="1"/>
+  <w:latentStyles w:defLockedState="0" w:defUIPriority="99" w:defSemiHidden="1" w:defUnhideWhenUsed="1" w:defQFormat="0" w:count="267">
+    <w:lsdException w:name="Normal" w:semiHidden="0" w:uiPriority="0" w:unhideWhenUsed="0" w:qFormat="1"/>
+    <w:lsdException w:name="heading 1" w:semiHidden="0" w:uiPriority="9" w:unhideWhenUsed="0" w:qFormat="1"/>
+    <w:lsdException w:name="heading 2" w:uiPriority="9" w:qFormat="1"/>
+    <w:lsdException w:name="heading 3" w:uiPriority="9" w:qFormat="1"/>
+    <w:lsdException w:name="heading 4" w:uiPriority="9" w:qFormat="1"/>
+    <w:lsdException w:name="heading 5" w:uiPriority="9" w:qFormat="1"/>
+    <w:lsdException w:name="heading 6" w:uiPriority="9" w:qFormat="1"/>
+    <w:lsdException w:name="heading 7" w:uiPriority="9" w:qFormat="1"/>
+    <w:lsdException w:name="heading 8" w:uiPriority="9" w:qFormat="1"/>
+    <w:lsdException w:name="heading 9" w:uiPriority="9" w:qFormat="1"/>
+    <w:lsdException w:name="toc 1" w:uiPriority="39"/>
+    <w:lsdException w:name="toc 2" w:uiPriority="39"/>
+    <w:lsdException w:name="toc 3" w:uiPriority="39"/>
+    <w:lsdException w:name="toc 4" w:uiPriority="39"/>
+    <w:lsdException w:name="toc 5" w:uiPriority="39"/>
+    <w:lsdException w:name="toc 6" w:uiPriority="39"/>
+    <w:lsdException w:name="toc 7" w:uiPriority="39"/>
+    <w:lsdException w:name="toc 8" w:uiPriority="39"/>
+    <w:lsdException w:name="toc 9" w:uiPriority="39"/>
+    <w:lsdException w:name="caption" w:uiPriority="35" w:qFormat="1"/>
+    <w:lsdException w:name="Title" w:semiHidden="0" w:uiPriority="10" w:unhideWhenUsed="0" w:qFormat="1"/>
+    <w:lsdException w:name="Default Paragraph Font" w:uiPriority="1"/>
+    <w:lsdException w:name="Subtitle" w:semiHidden="0" w:uiPriority="11" w:unhideWhenUsed="0" w:qFormat="1"/>
+    <w:lsdException w:name="Strong" w:semiHidden="0" w:uiPriority="22" w:unhideWhenUsed="0" w:qFormat="1"/>
+    <w:lsdException w:name="Emphasis" w:semiHidden="0" w:uiPriority="20" w:unhideWhenUsed="0" w:qFormat="1"/>
+    <w:lsdException w:name="Table Grid" w:semiHidden="0" w:uiPriority="39" w:unhideWhenUsed="0"/>
+    <w:lsdException w:name="Placeholder Text" w:unhideWhenUsed="0"/>
+    <w:lsdException w:name="No Spacing" w:semiHidden="0" w:uiPriority="1" w:unhideWhenUsed="0" w:qFormat="1"/>
+    <w:lsdException w:name="Light Shading" w:semiHidden="0" w:uiPriority="60" w:unhideWhenUsed="0"/>
+    <w:lsdException w:name="Light List" w:semiHidden="0" w:uiPriority="61" w:unhideWhenUsed="0"/>
+    <w:lsdException w:name="Light Grid" w:semiHidden="0" w:uiPriority="62" w:unhideWhenUsed="0"/>
+    <w:lsdException w:name="Medium Shading 1" w:semiHidden="0" w:uiPriority="63" w:unhideWhenUsed="0"/>
+    <w:lsdException w:name="Medium Shading 2" w:semiHidden="0" w:uiPriority="64" w:unhideWhenUsed="0"/>
+    <w:lsdException w:name="Medium List 1" w:semiHidden="0" w:uiPriority="65" w:unhideWhenUsed="0"/>
+    <w:lsdException w:name="Medium List 2" w:semiHidden="0" w:uiPriority="66" w:unhideWhenUsed="0"/>
+    <w:lsdException w:name="Medium Grid 1" w:semiHidden="0" w:uiPriority="67" w:unhideWhenUsed="0"/>
+    <w:lsdException w:name="Medium Grid 2" w:semiHidden="0" w:uiPriority="68" w:unhideWhenUsed="0"/>
+    <w:lsdException w:name="Medium Grid 3" w:semiHidden="0" w:uiPriority="69" w:unhideWhenUsed="0"/>
+    <w:lsdException w:name="Dark List" w:semiHidden="0" w:uiPriority="70" w:unhideWhenUsed="0"/>
+    <w:lsdException w:name="Colorful Shading" w:semiHidden="0" w:uiPriority="71" w:unhideWhenUsed="0"/>
+    <w:lsdException w:name="Colorful List" w:semiHidden="0" w:uiPriority="72" w:unhideWhenUsed="0"/>
+    <w:lsdException w:name="Colorful Grid" w:semiHidden="0" w:uiPriority="73" w:unhideWhenUsed="0"/>
+    <w:lsdException w:name="Light Shading Accent 1" w:semiHidden="0" w:uiPriority="60" w:unhideWhenUsed="0"/>
+    <w:lsdException w:name="Light List Accent 1" w:semiHidden="0" w:uiPriority="61" w:unhideWhenUsed="0"/>
+    <w:lsdException w:name="Light Grid Accent 1" w:semiHidden="0" w:uiPriority="62" w:unhideWhenUsed="0"/>
+    <w:lsdException w:name="Medium Shading 1 Accent 1" w:semiHidden="0" w:uiPriority="63" w:unhideWhenUsed="0"/>
+    <w:lsdException w:name="Medium Shading 2 Accent 1" w:semiHidden="0" w:uiPriority="64" w:unhideWhenUsed="0"/>
+    <w:lsdException w:name="Medium List 1 Accent 1" w:semiHidden="0" w:uiPriority="65" w:unhideWhenUsed="0"/>
+    <w:lsdException w:name="Revision" w:unhideWhenUsed="0"/>
+    <w:lsdException w:name="List Paragraph" w:semiHidden="0" w:uiPriority="34" w:unhideWhenUsed="0" w:qFormat="1"/>
+    <w:lsdException w:name="Quote" w:semiHidden="0" w:uiPriority="29" w:unhideWhenUsed="0" w:qFormat="1"/>
+    <w:lsdException w:name="Intense Quote" w:semiHidden="0" w:uiPriority="30" w:unhideWhenUsed="0" w:qFormat="1"/>
+    <w:lsdException w:name="Medium List 2 Accent 1" w:semiHidden="0" w:uiPriority="66" w:unhideWhenUsed="0"/>
+    <w:lsdException w:name="Medium Grid 1 Accent 1" w:semiHidden="0" w:uiPriority="67" w:unhideWhenUsed="0"/>
+    <w:lsdException w:name="Medium Grid 2 Accent 1" w:semiHidden="0" w:uiPriority="68" w:unhideWhenUsed="0"/>
+    <w:lsdException w:name="Medium Grid 3 Accent 1" w:semiHidden="0" w:uiPriority="69" w:unhideWhenUsed="0"/>
+    <w:lsdException w:name="Dark List Accent 1" w:semiHidden="0" w:uiPriority="70" w:unhideWhenUsed="0"/>
+    <w:lsdException w:name="Colorful Shading Accent 1" w:semiHidden="0" w:uiPriority="71" w:unhideWhenUsed="0"/>
+    <w:lsdException w:name="Colorful List Accent 1" w:semiHidden="0" w:uiPriority="72" w:unhideWhenUsed="0"/>
+    <w:lsdException w:name="Colorful Grid Accent 1" w:semiHidden="0" w:uiPriority="73" w:unhideWhenUsed="0"/>
+    <w:lsdException w:name="Light Shading Accent 2" w:semiHidden="0" w:uiPriority="60" w:unhideWhenUsed="0"/>
+    <w:lsdException w:name="Light List Accent 2" w:semiHidden="0" w:uiPriority="61" w:unhideWhenUsed="0"/>
+    <w:lsdException w:name="Light Grid Accent 2" w:semiHidden="0" w:uiPriority="62" w:unhideWhenUsed="0"/>
+    <w:lsdException w:name="Medium Shading 1 Accent 2" w:semiHidden="0" w:uiPriority="63" w:unhideWhenUsed="0"/>
+    <w:lsdException w:name="Medium Shading 2 Accent 2" w:semiHidden="0" w:uiPriority="64" w:unhideWhenUsed="0"/>
+    <w:lsdException w:name="Medium List 1 Accent 2" w:semiHidden="0" w:uiPriority="65" w:unhideWhenUsed="0"/>
+    <w:lsdException w:name="Medium List 2 Accent 2" w:semiHidden="0" w:uiPriority="66" w:unhideWhenUsed="0"/>
+    <w:lsdException w:name="Medium Grid 1 Accent 2" w:semiHidden="0" w:uiPriority="67" w:unhideWhenUsed="0"/>
+    <w:lsdException w:name="Medium Grid 2 Accent 2" w:semiHidden="0" w:uiPriority="68" w:unhideWhenUsed="0"/>
+    <w:lsdException w:name="Medium Grid 3 Accent 2" w:semiHidden="0" w:uiPriority="69" w:unhideWhenUsed="0"/>
+    <w:lsdException w:name="Dark List Accent 2" w:semiHidden="0" w:uiPriority="70" w:unhideWhenUsed="0"/>
+    <w:lsdException w:name="Colorful Shading Accent 2" w:semiHidden="0" w:uiPriority="71" w:unhideWhenUsed="0"/>
+    <w:lsdException w:name="Colorful List Accent 2" w:semiHidden="0" w:uiPriority="72" w:unhideWhenUsed="0"/>
+    <w:lsdException w:name="Colorful Grid Accent 2" w:semiHidden="0" w:uiPriority="73" w:unhideWhenUsed="0"/>
+    <w:lsdException w:name="Light Shading Accent 3" w:semiHidden="0" w:uiPriority="60" w:unhideWhenUsed="0"/>
+    <w:lsdException w:name="Light List Accent 3" w:semiHidden="0" w:uiPriority="61" w:unhideWhenUsed="0"/>
+    <w:lsdException w:name="Light Grid Accent 3" w:semiHidden="0" w:uiPriority="62" w:unhideWhenUsed="0"/>
+    <w:lsdException w:name="Medium Shading 1 Accent 3" w:semiHidden="0" w:uiPriority="63" w:unhideWhenUsed="0"/>
+    <w:lsdException w:name="Medium Shading 2 Accent 3" w:semiHidden="0" w:uiPriority="64" w:unhideWhenUsed="0"/>
+    <w:lsdException w:name="Medium List 1 Accent 3" w:semiHidden="0" w:uiPriority="65" w:unhideWhenUsed="0"/>
+    <w:lsdException w:name="Medium List 2 Accent 3" w:semiHidden="0" w:uiPriority="66" w:unhideWhenUsed="0"/>
+    <w:lsdException w:name="Medium Grid 1 Accent 3" w:semiHidden="0" w:uiPriority="67" w:unhideWhenUsed="0"/>
+    <w:lsdException w:name="Medium Grid 2 Accent 3" w:semiHidden="0" w:uiPriority="68" w:unhideWhenUsed="0"/>
+    <w:lsdException w:name="Medium Grid 3 Accent 3" w:semiHidden="0" w:uiPriority="69" w:unhideWhenUsed="0"/>
+    <w:lsdException w:name="Dark List Accent 3" w:semiHidden="0" w:uiPriority="70" w:unhideWhenUsed="0"/>
+    <w:lsdException w:name="Colorful Shading Accent 3" w:semiHidden="0" w:uiPriority="71" w:unhideWhenUsed="0"/>
+    <w:lsdException w:name="Colorful List Accent 3" w:semiHidden="0" w:uiPriority="72" w:unhideWhenUsed="0"/>
+    <w:lsdException w:name="Colorful Grid Accent 3" w:semiHidden="0" w:uiPriority="73" w:unhideWhenUsed="0"/>
+    <w:lsdException w:name="Light Shading Accent 4" w:semiHidden="0" w:uiPriority="60" w:unhideWhenUsed="0"/>
+    <w:lsdException w:name="Light List Accent 4" w:semiHidden="0" w:uiPriority="61" w:unhideWhenUsed="0"/>
+    <w:lsdException w:name="Light Grid Accent 4" w:semiHidden="0" w:uiPriority="62" w:unhideWhenUsed="0"/>
+    <w:lsdException w:name="Medium Shading 1 Accent 4" w:semiHidden="0" w:uiPriority="63" w:unhideWhenUsed="0"/>
+    <w:lsdException w:name="Medium Shading 2 Accent 4" w:semiHidden="0" w:uiPriority="64" w:unhideWhenUsed="0"/>
+    <w:lsdException w:name="Medium List 1 Accent 4" w:semiHidden="0" w:uiPriority="65" w:unhideWhenUsed="0"/>
+    <w:lsdException w:name="Medium List 2 Accent 4" w:semiHidden="0" w:uiPriority="66" w:unhideWhenUsed="0"/>
+    <w:lsdException w:name="Medium Grid 1 Accent 4" w:semiHidden="0" w:uiPriority="67" w:unhideWhenUsed="0"/>
+    <w:lsdException w:name="Medium Grid 2 Accent 4" w:semiHidden="0" w:uiPriority="68" w:unhideWhenUsed="0"/>
+    <w:lsdException w:name="Medium Grid 3 Accent 4" w:semiHidden="0" w:uiPriority="69" w:unhideWhenUsed="0"/>
+    <w:lsdException w:name="Dark List Accent 4" w:semiHidden="0" w:uiPriority="70" w:unhideWhenUsed="0"/>
+    <w:lsdException w:name="Colorful Shading Accent 4" w:semiHidden="0" w:uiPriority="71" w:unhideWhenUsed="0"/>
+    <w:lsdException w:name="Colorful List Accent 4" w:semiHidden="0" w:uiPriority="72" w:unhideWhenUsed="0"/>
+    <w:lsdException w:name="Colorful Grid Accent 4" w:semiHidden="0" w:uiPriority="73" w:unhideWhenUsed="0"/>
+    <w:lsdException w:name="Light Shading Accent 5" w:semiHidden="0" w:uiPriority="60" w:unhideWhenUsed="0"/>
+    <w:lsdException w:name="Light List Accent 5" w:semiHidden="0" w:uiPriority="61" w:unhideWhenUsed="0"/>
+    <w:lsdException w:name="Light Grid Accent 5" w:semiHidden="0" w:uiPriority="62" w:unhideWhenUsed="0"/>
+    <w:lsdException w:name="Medium Shading 1 Accent 5" w:semiHidden="0" w:uiPriority="63" w:unhideWhenUsed="0"/>
+    <w:lsdException w:name="Medium Shading 2 Accent 5" w:semiHidden="0" w:uiPriority="64" w:unhideWhenUsed="0"/>
+    <w:lsdException w:name="Medium List 1 Accent 5" w:semiHidden="0" w:uiPriority="65" w:unhideWhenUsed="0"/>
+    <w:lsdException w:name="Medium List 2 Accent 5" w:semiHidden="0" w:uiPriority="66" w:unhideWhenUsed="0"/>
+    <w:lsdException w:name="Medium Grid 1 Accent 5" w:semiHidden="0" w:uiPriority="67" w:unhideWhenUsed="0"/>
+    <w:lsdException w:name="Medium Grid 2 Accent 5" w:semiHidden="0" w:uiPriority="68" w:unhideWhenUsed="0"/>
+    <w:lsdException w:name="Medium Grid 3 Accent 5" w:semiHidden="0" w:uiPriority="69" w:unhideWhenUsed="0"/>
+    <w:lsdException w:name="Dark List Accent 5" w:semiHidden="0" w:uiPriority="70" w:unhideWhenUsed="0"/>
+    <w:lsdException w:name="Colorful Shading Accent 5" w:semiHidden="0" w:uiPriority="71" w:unhideWhenUsed="0"/>
+    <w:lsdException w:name="Colorful List Accent 5" w:semiHidden="0" w:uiPriority="72" w:unhideWhenUsed="0"/>
+    <w:lsdException w:name="Colorful Grid Accent 5" w:semiHidden="0" w:uiPriority="73" w:unhideWhenUsed="0"/>
+    <w:lsdException w:name="Light Shading Accent 6" w:semiHidden="0" w:uiPriority="60" w:unhideWhenUsed="0"/>
+    <w:lsdException w:name="Light List Accent 6" w:semiHidden="0" w:uiPriority="61" w:unhideWhenUsed="0"/>
+    <w:lsdException w:name="Light Grid Accent 6" w:semiHidden="0" w:uiPriority="62" w:unhideWhenUsed="0"/>
+    <w:lsdException w:name="Medium Shading 1 Accent 6" w:semiHidden="0" w:uiPriority="63" w:unhideWhenUsed="0"/>
+    <w:lsdException w:name="Medium Shading 2 Accent 6" w:semiHidden="0" w:uiPriority="64" w:unhideWhenUsed="0"/>
+    <w:lsdException w:name="Medium List 1 Accent 6" w:semiHidden="0" w:uiPriority="65" w:unhideWhenUsed="0"/>
+    <w:lsdException w:name="Medium List 2 Accent 6" w:semiHidden="0" w:uiPriority="66" w:unhideWhenUsed="0"/>
+    <w:lsdException w:name="Medium Grid 1 Accent 6" w:semiHidden="0" w:uiPriority="67" w:unhideWhenUsed="0"/>
+    <w:lsdException w:name="Medium Grid 2 Accent 6" w:semiHidden="0" w:uiPriority="68" w:unhideWhenUsed="0"/>
+    <w:lsdException w:name="Medium Grid 3 Accent 6" w:semiHidden="0" w:uiPriority="69" w:unhideWhenUsed="0"/>
+    <w:lsdException w:name="Dark List Accent 6" w:semiHidden="0" w:uiPriority="70" w:unhideWhenUsed="0"/>
+    <w:lsdException w:name="Colorful Shading Accent 6" w:semiHidden="0" w:uiPriority="71" w:unhideWhenUsed="0"/>
+    <w:lsdException w:name="Colorful List Accent 6" w:semiHidden="0" w:uiPriority="72" w:unhideWhenUsed="0"/>
+    <w:lsdException w:name="Colorful Grid Accent 6" w:semiHidden="0" w:uiPriority="73" w:unhideWhenUsed="0"/>
+    <w:lsdException w:name="Subtle Emphasis" w:semiHidden="0" w:uiPriority="19" w:unhideWhenUsed="0" w:qFormat="1"/>
+    <w:lsdException w:name="Intense Emphasis" w:semiHidden="0" w:uiPriority="21" w:unhideWhenUsed="0" w:qFormat="1"/>
+    <w:lsdException w:name="Subtle Reference" w:semiHidden="0" w:uiPriority="31" w:unhideWhenUsed="0" w:qFormat="1"/>
+    <w:lsdException w:name="Intense Reference" w:semiHidden="0" w:uiPriority="32" w:unhideWhenUsed="0" w:qFormat="1"/>
+    <w:lsdException w:name="Book Title" w:semiHidden="0" w:uiPriority="33" w:unhideWhenUsed="0" w:qFormat="1"/>
+    <w:lsdException w:name="Bibliography" w:uiPriority="37"/>
+    <w:lsdException w:name="TOC Heading" w:uiPriority="39" w:qFormat="1"/>
   </w:latentStyles>
   <w:style w:type="paragraph" w:default="1" w:styleId="Normal">
     <w:name w:val="Normal"/>
@@ -2947,6 +2954,482 @@
     <w:rPr>
       <w:color w:val="808080"/>
     </w:rPr>
+  </w:style>
+  <w:style w:type="paragraph" w:styleId="ListParagraph">
+    <w:name w:val="List Paragraph"/>
+    <w:basedOn w:val="Normal"/>
+    <w:uiPriority w:val="34"/>
+    <w:qFormat/>
+    <w:rsid w:val="00C55669"/>
+    <w:pPr>
+      <w:ind w:left="720"/>
+    </w:pPr>
+  </w:style>
+</w:styles>
+</file>
+
+<file path=word/stylesWithEffects.xml><?xml version="1.0" encoding="utf-8"?>
+<w:styles xmlns:wpc="http://schemas.microsoft.com/office/word/2010/wordprocessingCanvas" xmlns:mc="http://schemas.openxmlformats.org/markup-compatibility/2006" xmlns:o="urn:schemas-microsoft-com:office:office" xmlns:r="http://schemas.openxmlformats.org/officeDocument/2006/relationships" xmlns:m="http://schemas.openxmlformats.org/officeDocument/2006/math" xmlns:v="urn:schemas-microsoft-com:vml" xmlns:wp14="http://schemas.microsoft.com/office/word/2010/wordprocessingDrawing" xmlns:wp="http://schemas.openxmlformats.org/drawingml/2006/wordprocessingDrawing" xmlns:w10="urn:schemas-microsoft-com:office:word" xmlns:w="http://schemas.openxmlformats.org/wordprocessingml/2006/main" xmlns:w14="http://schemas.microsoft.com/office/word/2010/wordml" xmlns:wpg="http://schemas.microsoft.com/office/word/2010/wordprocessingGroup" xmlns:wpi="http://schemas.microsoft.com/office/word/2010/wordprocessingInk" xmlns:wne="http://schemas.microsoft.com/office/word/2006/wordml" xmlns:wps="http://schemas.microsoft.com/office/word/2010/wordprocessingShape" mc:Ignorable="w14 wp14">
+  <w:docDefaults>
+    <w:rPrDefault>
+      <w:rPr>
+        <w:rFonts w:ascii="Arial" w:eastAsia="Arial" w:hAnsi="Arial" w:cs="Arial"/>
+        <w:sz w:val="22"/>
+        <w:szCs w:val="22"/>
+        <w:lang w:val="en" w:eastAsia="en-US" w:bidi="ar-SA"/>
+      </w:rPr>
+    </w:rPrDefault>
+    <w:pPrDefault>
+      <w:pPr>
+        <w:spacing w:line="276" w:lineRule="auto"/>
+        <w:contextualSpacing/>
+      </w:pPr>
+    </w:pPrDefault>
+  </w:docDefaults>
+  <w:latentStyles w:defLockedState="0" w:defUIPriority="99" w:defSemiHidden="1" w:defUnhideWhenUsed="1" w:defQFormat="0" w:count="267">
+    <w:lsdException w:name="Normal" w:semiHidden="0" w:uiPriority="0" w:unhideWhenUsed="0" w:qFormat="1"/>
+    <w:lsdException w:name="heading 1" w:semiHidden="0" w:uiPriority="9" w:unhideWhenUsed="0" w:qFormat="1"/>
+    <w:lsdException w:name="heading 2" w:uiPriority="9" w:qFormat="1"/>
+    <w:lsdException w:name="heading 3" w:uiPriority="9" w:qFormat="1"/>
+    <w:lsdException w:name="heading 4" w:uiPriority="9" w:qFormat="1"/>
+    <w:lsdException w:name="heading 5" w:uiPriority="9" w:qFormat="1"/>
+    <w:lsdException w:name="heading 6" w:uiPriority="9" w:qFormat="1"/>
+    <w:lsdException w:name="heading 7" w:uiPriority="9" w:qFormat="1"/>
+    <w:lsdException w:name="heading 8" w:uiPriority="9" w:qFormat="1"/>
+    <w:lsdException w:name="heading 9" w:uiPriority="9" w:qFormat="1"/>
+    <w:lsdException w:name="toc 1" w:uiPriority="39"/>
+    <w:lsdException w:name="toc 2" w:uiPriority="39"/>
+    <w:lsdException w:name="toc 3" w:uiPriority="39"/>
+    <w:lsdException w:name="toc 4" w:uiPriority="39"/>
+    <w:lsdException w:name="toc 5" w:uiPriority="39"/>
+    <w:lsdException w:name="toc 6" w:uiPriority="39"/>
+    <w:lsdException w:name="toc 7" w:uiPriority="39"/>
+    <w:lsdException w:name="toc 8" w:uiPriority="39"/>
+    <w:lsdException w:name="toc 9" w:uiPriority="39"/>
+    <w:lsdException w:name="caption" w:uiPriority="35" w:qFormat="1"/>
+    <w:lsdException w:name="Title" w:semiHidden="0" w:uiPriority="10" w:unhideWhenUsed="0" w:qFormat="1"/>
+    <w:lsdException w:name="Default Paragraph Font" w:uiPriority="1"/>
+    <w:lsdException w:name="Subtitle" w:semiHidden="0" w:uiPriority="11" w:unhideWhenUsed="0" w:qFormat="1"/>
+    <w:lsdException w:name="Strong" w:semiHidden="0" w:uiPriority="22" w:unhideWhenUsed="0" w:qFormat="1"/>
+    <w:lsdException w:name="Emphasis" w:semiHidden="0" w:uiPriority="20" w:unhideWhenUsed="0" w:qFormat="1"/>
+    <w:lsdException w:name="Table Grid" w:semiHidden="0" w:uiPriority="39" w:unhideWhenUsed="0"/>
+    <w:lsdException w:name="Placeholder Text" w:unhideWhenUsed="0"/>
+    <w:lsdException w:name="No Spacing" w:semiHidden="0" w:uiPriority="1" w:unhideWhenUsed="0" w:qFormat="1"/>
+    <w:lsdException w:name="Light Shading" w:semiHidden="0" w:uiPriority="60" w:unhideWhenUsed="0"/>
+    <w:lsdException w:name="Light List" w:semiHidden="0" w:uiPriority="61" w:unhideWhenUsed="0"/>
+    <w:lsdException w:name="Light Grid" w:semiHidden="0" w:uiPriority="62" w:unhideWhenUsed="0"/>
+    <w:lsdException w:name="Medium Shading 1" w:semiHidden="0" w:uiPriority="63" w:unhideWhenUsed="0"/>
+    <w:lsdException w:name="Medium Shading 2" w:semiHidden="0" w:uiPriority="64" w:unhideWhenUsed="0"/>
+    <w:lsdException w:name="Medium List 1" w:semiHidden="0" w:uiPriority="65" w:unhideWhenUsed="0"/>
+    <w:lsdException w:name="Medium List 2" w:semiHidden="0" w:uiPriority="66" w:unhideWhenUsed="0"/>
+    <w:lsdException w:name="Medium Grid 1" w:semiHidden="0" w:uiPriority="67" w:unhideWhenUsed="0"/>
+    <w:lsdException w:name="Medium Grid 2" w:semiHidden="0" w:uiPriority="68" w:unhideWhenUsed="0"/>
+    <w:lsdException w:name="Medium Grid 3" w:semiHidden="0" w:uiPriority="69" w:unhideWhenUsed="0"/>
+    <w:lsdException w:name="Dark List" w:semiHidden="0" w:uiPriority="70" w:unhideWhenUsed="0"/>
+    <w:lsdException w:name="Colorful Shading" w:semiHidden="0" w:uiPriority="71" w:unhideWhenUsed="0"/>
+    <w:lsdException w:name="Colorful List" w:semiHidden="0" w:uiPriority="72" w:unhideWhenUsed="0"/>
+    <w:lsdException w:name="Colorful Grid" w:semiHidden="0" w:uiPriority="73" w:unhideWhenUsed="0"/>
+    <w:lsdException w:name="Light Shading Accent 1" w:semiHidden="0" w:uiPriority="60" w:unhideWhenUsed="0"/>
+    <w:lsdException w:name="Light List Accent 1" w:semiHidden="0" w:uiPriority="61" w:unhideWhenUsed="0"/>
+    <w:lsdException w:name="Light Grid Accent 1" w:semiHidden="0" w:uiPriority="62" w:unhideWhenUsed="0"/>
+    <w:lsdException w:name="Medium Shading 1 Accent 1" w:semiHidden="0" w:uiPriority="63" w:unhideWhenUsed="0"/>
+    <w:lsdException w:name="Medium Shading 2 Accent 1" w:semiHidden="0" w:uiPriority="64" w:unhideWhenUsed="0"/>
+    <w:lsdException w:name="Medium List 1 Accent 1" w:semiHidden="0" w:uiPriority="65" w:unhideWhenUsed="0"/>
+    <w:lsdException w:name="Revision" w:unhideWhenUsed="0"/>
+    <w:lsdException w:name="List Paragraph" w:semiHidden="0" w:uiPriority="34" w:unhideWhenUsed="0" w:qFormat="1"/>
+    <w:lsdException w:name="Quote" w:semiHidden="0" w:uiPriority="29" w:unhideWhenUsed="0" w:qFormat="1"/>
+    <w:lsdException w:name="Intense Quote" w:semiHidden="0" w:uiPriority="30" w:unhideWhenUsed="0" w:qFormat="1"/>
+    <w:lsdException w:name="Medium List 2 Accent 1" w:semiHidden="0" w:uiPriority="66" w:unhideWhenUsed="0"/>
+    <w:lsdException w:name="Medium Grid 1 Accent 1" w:semiHidden="0" w:uiPriority="67" w:unhideWhenUsed="0"/>
+    <w:lsdException w:name="Medium Grid 2 Accent 1" w:semiHidden="0" w:uiPriority="68" w:unhideWhenUsed="0"/>
+    <w:lsdException w:name="Medium Grid 3 Accent 1" w:semiHidden="0" w:uiPriority="69" w:unhideWhenUsed="0"/>
+    <w:lsdException w:name="Dark List Accent 1" w:semiHidden="0" w:uiPriority="70" w:unhideWhenUsed="0"/>
+    <w:lsdException w:name="Colorful Shading Accent 1" w:semiHidden="0" w:uiPriority="71" w:unhideWhenUsed="0"/>
+    <w:lsdException w:name="Colorful List Accent 1" w:semiHidden="0" w:uiPriority="72" w:unhideWhenUsed="0"/>
+    <w:lsdException w:name="Colorful Grid Accent 1" w:semiHidden="0" w:uiPriority="73" w:unhideWhenUsed="0"/>
+    <w:lsdException w:name="Light Shading Accent 2" w:semiHidden="0" w:uiPriority="60" w:unhideWhenUsed="0"/>
+    <w:lsdException w:name="Light List Accent 2" w:semiHidden="0" w:uiPriority="61" w:unhideWhenUsed="0"/>
+    <w:lsdException w:name="Light Grid Accent 2" w:semiHidden="0" w:uiPriority="62" w:unhideWhenUsed="0"/>
+    <w:lsdException w:name="Medium Shading 1 Accent 2" w:semiHidden="0" w:uiPriority="63" w:unhideWhenUsed="0"/>
+    <w:lsdException w:name="Medium Shading 2 Accent 2" w:semiHidden="0" w:uiPriority="64" w:unhideWhenUsed="0"/>
+    <w:lsdException w:name="Medium List 1 Accent 2" w:semiHidden="0" w:uiPriority="65" w:unhideWhenUsed="0"/>
+    <w:lsdException w:name="Medium List 2 Accent 2" w:semiHidden="0" w:uiPriority="66" w:unhideWhenUsed="0"/>
+    <w:lsdException w:name="Medium Grid 1 Accent 2" w:semiHidden="0" w:uiPriority="67" w:unhideWhenUsed="0"/>
+    <w:lsdException w:name="Medium Grid 2 Accent 2" w:semiHidden="0" w:uiPriority="68" w:unhideWhenUsed="0"/>
+    <w:lsdException w:name="Medium Grid 3 Accent 2" w:semiHidden="0" w:uiPriority="69" w:unhideWhenUsed="0"/>
+    <w:lsdException w:name="Dark List Accent 2" w:semiHidden="0" w:uiPriority="70" w:unhideWhenUsed="0"/>
+    <w:lsdException w:name="Colorful Shading Accent 2" w:semiHidden="0" w:uiPriority="71" w:unhideWhenUsed="0"/>
+    <w:lsdException w:name="Colorful List Accent 2" w:semiHidden="0" w:uiPriority="72" w:unhideWhenUsed="0"/>
+    <w:lsdException w:name="Colorful Grid Accent 2" w:semiHidden="0" w:uiPriority="73" w:unhideWhenUsed="0"/>
+    <w:lsdException w:name="Light Shading Accent 3" w:semiHidden="0" w:uiPriority="60" w:unhideWhenUsed="0"/>
+    <w:lsdException w:name="Light List Accent 3" w:semiHidden="0" w:uiPriority="61" w:unhideWhenUsed="0"/>
+    <w:lsdException w:name="Light Grid Accent 3" w:semiHidden="0" w:uiPriority="62" w:unhideWhenUsed="0"/>
+    <w:lsdException w:name="Medium Shading 1 Accent 3" w:semiHidden="0" w:uiPriority="63" w:unhideWhenUsed="0"/>
+    <w:lsdException w:name="Medium Shading 2 Accent 3" w:semiHidden="0" w:uiPriority="64" w:unhideWhenUsed="0"/>
+    <w:lsdException w:name="Medium List 1 Accent 3" w:semiHidden="0" w:uiPriority="65" w:unhideWhenUsed="0"/>
+    <w:lsdException w:name="Medium List 2 Accent 3" w:semiHidden="0" w:uiPriority="66" w:unhideWhenUsed="0"/>
+    <w:lsdException w:name="Medium Grid 1 Accent 3" w:semiHidden="0" w:uiPriority="67" w:unhideWhenUsed="0"/>
+    <w:lsdException w:name="Medium Grid 2 Accent 3" w:semiHidden="0" w:uiPriority="68" w:unhideWhenUsed="0"/>
+    <w:lsdException w:name="Medium Grid 3 Accent 3" w:semiHidden="0" w:uiPriority="69" w:unhideWhenUsed="0"/>
+    <w:lsdException w:name="Dark List Accent 3" w:semiHidden="0" w:uiPriority="70" w:unhideWhenUsed="0"/>
+    <w:lsdException w:name="Colorful Shading Accent 3" w:semiHidden="0" w:uiPriority="71" w:unhideWhenUsed="0"/>
+    <w:lsdException w:name="Colorful List Accent 3" w:semiHidden="0" w:uiPriority="72" w:unhideWhenUsed="0"/>
+    <w:lsdException w:name="Colorful Grid Accent 3" w:semiHidden="0" w:uiPriority="73" w:unhideWhenUsed="0"/>
+    <w:lsdException w:name="Light Shading Accent 4" w:semiHidden="0" w:uiPriority="60" w:unhideWhenUsed="0"/>
+    <w:lsdException w:name="Light List Accent 4" w:semiHidden="0" w:uiPriority="61" w:unhideWhenUsed="0"/>
+    <w:lsdException w:name="Light Grid Accent 4" w:semiHidden="0" w:uiPriority="62" w:unhideWhenUsed="0"/>
+    <w:lsdException w:name="Medium Shading 1 Accent 4" w:semiHidden="0" w:uiPriority="63" w:unhideWhenUsed="0"/>
+    <w:lsdException w:name="Medium Shading 2 Accent 4" w:semiHidden="0" w:uiPriority="64" w:unhideWhenUsed="0"/>
+    <w:lsdException w:name="Medium List 1 Accent 4" w:semiHidden="0" w:uiPriority="65" w:unhideWhenUsed="0"/>
+    <w:lsdException w:name="Medium List 2 Accent 4" w:semiHidden="0" w:uiPriority="66" w:unhideWhenUsed="0"/>
+    <w:lsdException w:name="Medium Grid 1 Accent 4" w:semiHidden="0" w:uiPriority="67" w:unhideWhenUsed="0"/>
+    <w:lsdException w:name="Medium Grid 2 Accent 4" w:semiHidden="0" w:uiPriority="68" w:unhideWhenUsed="0"/>
+    <w:lsdException w:name="Medium Grid 3 Accent 4" w:semiHidden="0" w:uiPriority="69" w:unhideWhenUsed="0"/>
+    <w:lsdException w:name="Dark List Accent 4" w:semiHidden="0" w:uiPriority="70" w:unhideWhenUsed="0"/>
+    <w:lsdException w:name="Colorful Shading Accent 4" w:semiHidden="0" w:uiPriority="71" w:unhideWhenUsed="0"/>
+    <w:lsdException w:name="Colorful List Accent 4" w:semiHidden="0" w:uiPriority="72" w:unhideWhenUsed="0"/>
+    <w:lsdException w:name="Colorful Grid Accent 4" w:semiHidden="0" w:uiPriority="73" w:unhideWhenUsed="0"/>
+    <w:lsdException w:name="Light Shading Accent 5" w:semiHidden="0" w:uiPriority="60" w:unhideWhenUsed="0"/>
+    <w:lsdException w:name="Light List Accent 5" w:semiHidden="0" w:uiPriority="61" w:unhideWhenUsed="0"/>
+    <w:lsdException w:name="Light Grid Accent 5" w:semiHidden="0" w:uiPriority="62" w:unhideWhenUsed="0"/>
+    <w:lsdException w:name="Medium Shading 1 Accent 5" w:semiHidden="0" w:uiPriority="63" w:unhideWhenUsed="0"/>
+    <w:lsdException w:name="Medium Shading 2 Accent 5" w:semiHidden="0" w:uiPriority="64" w:unhideWhenUsed="0"/>
+    <w:lsdException w:name="Medium List 1 Accent 5" w:semiHidden="0" w:uiPriority="65" w:unhideWhenUsed="0"/>
+    <w:lsdException w:name="Medium List 2 Accent 5" w:semiHidden="0" w:uiPriority="66" w:unhideWhenUsed="0"/>
+    <w:lsdException w:name="Medium Grid 1 Accent 5" w:semiHidden="0" w:uiPriority="67" w:unhideWhenUsed="0"/>
+    <w:lsdException w:name="Medium Grid 2 Accent 5" w:semiHidden="0" w:uiPriority="68" w:unhideWhenUsed="0"/>
+    <w:lsdException w:name="Medium Grid 3 Accent 5" w:semiHidden="0" w:uiPriority="69" w:unhideWhenUsed="0"/>
+    <w:lsdException w:name="Dark List Accent 5" w:semiHidden="0" w:uiPriority="70" w:unhideWhenUsed="0"/>
+    <w:lsdException w:name="Colorful Shading Accent 5" w:semiHidden="0" w:uiPriority="71" w:unhideWhenUsed="0"/>
+    <w:lsdException w:name="Colorful List Accent 5" w:semiHidden="0" w:uiPriority="72" w:unhideWhenUsed="0"/>
+    <w:lsdException w:name="Colorful Grid Accent 5" w:semiHidden="0" w:uiPriority="73" w:unhideWhenUsed="0"/>
+    <w:lsdException w:name="Light Shading Accent 6" w:semiHidden="0" w:uiPriority="60" w:unhideWhenUsed="0"/>
+    <w:lsdException w:name="Light List Accent 6" w:semiHidden="0" w:uiPriority="61" w:unhideWhenUsed="0"/>
+    <w:lsdException w:name="Light Grid Accent 6" w:semiHidden="0" w:uiPriority="62" w:unhideWhenUsed="0"/>
+    <w:lsdException w:name="Medium Shading 1 Accent 6" w:semiHidden="0" w:uiPriority="63" w:unhideWhenUsed="0"/>
+    <w:lsdException w:name="Medium Shading 2 Accent 6" w:semiHidden="0" w:uiPriority="64" w:unhideWhenUsed="0"/>
+    <w:lsdException w:name="Medium List 1 Accent 6" w:semiHidden="0" w:uiPriority="65" w:unhideWhenUsed="0"/>
+    <w:lsdException w:name="Medium List 2 Accent 6" w:semiHidden="0" w:uiPriority="66" w:unhideWhenUsed="0"/>
+    <w:lsdException w:name="Medium Grid 1 Accent 6" w:semiHidden="0" w:uiPriority="67" w:unhideWhenUsed="0"/>
+    <w:lsdException w:name="Medium Grid 2 Accent 6" w:semiHidden="0" w:uiPriority="68" w:unhideWhenUsed="0"/>
+    <w:lsdException w:name="Medium Grid 3 Accent 6" w:semiHidden="0" w:uiPriority="69" w:unhideWhenUsed="0"/>
+    <w:lsdException w:name="Dark List Accent 6" w:semiHidden="0" w:uiPriority="70" w:unhideWhenUsed="0"/>
+    <w:lsdException w:name="Colorful Shading Accent 6" w:semiHidden="0" w:uiPriority="71" w:unhideWhenUsed="0"/>
+    <w:lsdException w:name="Colorful List Accent 6" w:semiHidden="0" w:uiPriority="72" w:unhideWhenUsed="0"/>
+    <w:lsdException w:name="Colorful Grid Accent 6" w:semiHidden="0" w:uiPriority="73" w:unhideWhenUsed="0"/>
+    <w:lsdException w:name="Subtle Emphasis" w:semiHidden="0" w:uiPriority="19" w:unhideWhenUsed="0" w:qFormat="1"/>
+    <w:lsdException w:name="Intense Emphasis" w:semiHidden="0" w:uiPriority="21" w:unhideWhenUsed="0" w:qFormat="1"/>
+    <w:lsdException w:name="Subtle Reference" w:semiHidden="0" w:uiPriority="31" w:unhideWhenUsed="0" w:qFormat="1"/>
+    <w:lsdException w:name="Intense Reference" w:semiHidden="0" w:uiPriority="32" w:unhideWhenUsed="0" w:qFormat="1"/>
+    <w:lsdException w:name="Book Title" w:semiHidden="0" w:uiPriority="33" w:unhideWhenUsed="0" w:qFormat="1"/>
+    <w:lsdException w:name="Bibliography" w:uiPriority="37"/>
+    <w:lsdException w:name="TOC Heading" w:uiPriority="39" w:qFormat="1"/>
+  </w:latentStyles>
+  <w:style w:type="paragraph" w:default="1" w:styleId="Normal">
+    <w:name w:val="Normal"/>
+  </w:style>
+  <w:style w:type="paragraph" w:styleId="Heading1">
+    <w:name w:val="heading 1"/>
+    <w:basedOn w:val="Normal"/>
+    <w:next w:val="Normal"/>
+    <w:pPr>
+      <w:keepNext/>
+      <w:keepLines/>
+      <w:spacing w:before="400" w:after="120"/>
+      <w:outlineLvl w:val="0"/>
+    </w:pPr>
+    <w:rPr>
+      <w:sz w:val="40"/>
+      <w:szCs w:val="40"/>
+    </w:rPr>
+  </w:style>
+  <w:style w:type="paragraph" w:styleId="Heading2">
+    <w:name w:val="heading 2"/>
+    <w:basedOn w:val="Normal"/>
+    <w:next w:val="Normal"/>
+    <w:pPr>
+      <w:keepNext/>
+      <w:keepLines/>
+      <w:spacing w:before="360" w:after="120"/>
+      <w:outlineLvl w:val="1"/>
+    </w:pPr>
+    <w:rPr>
+      <w:sz w:val="32"/>
+      <w:szCs w:val="32"/>
+    </w:rPr>
+  </w:style>
+  <w:style w:type="paragraph" w:styleId="Heading3">
+    <w:name w:val="heading 3"/>
+    <w:basedOn w:val="Normal"/>
+    <w:next w:val="Normal"/>
+    <w:pPr>
+      <w:keepNext/>
+      <w:keepLines/>
+      <w:spacing w:before="320" w:after="80"/>
+      <w:outlineLvl w:val="2"/>
+    </w:pPr>
+    <w:rPr>
+      <w:color w:val="434343"/>
+      <w:sz w:val="28"/>
+      <w:szCs w:val="28"/>
+    </w:rPr>
+  </w:style>
+  <w:style w:type="paragraph" w:styleId="Heading4">
+    <w:name w:val="heading 4"/>
+    <w:basedOn w:val="Normal"/>
+    <w:next w:val="Normal"/>
+    <w:pPr>
+      <w:keepNext/>
+      <w:keepLines/>
+      <w:spacing w:before="280" w:after="80"/>
+      <w:outlineLvl w:val="3"/>
+    </w:pPr>
+    <w:rPr>
+      <w:color w:val="666666"/>
+      <w:sz w:val="24"/>
+      <w:szCs w:val="24"/>
+    </w:rPr>
+  </w:style>
+  <w:style w:type="paragraph" w:styleId="Heading5">
+    <w:name w:val="heading 5"/>
+    <w:basedOn w:val="Normal"/>
+    <w:next w:val="Normal"/>
+    <w:pPr>
+      <w:keepNext/>
+      <w:keepLines/>
+      <w:spacing w:before="240" w:after="80"/>
+      <w:outlineLvl w:val="4"/>
+    </w:pPr>
+    <w:rPr>
+      <w:color w:val="666666"/>
+    </w:rPr>
+  </w:style>
+  <w:style w:type="paragraph" w:styleId="Heading6">
+    <w:name w:val="heading 6"/>
+    <w:basedOn w:val="Normal"/>
+    <w:next w:val="Normal"/>
+    <w:pPr>
+      <w:keepNext/>
+      <w:keepLines/>
+      <w:spacing w:before="240" w:after="80"/>
+      <w:outlineLvl w:val="5"/>
+    </w:pPr>
+    <w:rPr>
+      <w:i/>
+      <w:color w:val="666666"/>
+    </w:rPr>
+  </w:style>
+  <w:style w:type="character" w:default="1" w:styleId="DefaultParagraphFont">
+    <w:name w:val="Default Paragraph Font"/>
+    <w:uiPriority w:val="1"/>
+    <w:semiHidden/>
+    <w:unhideWhenUsed/>
+  </w:style>
+  <w:style w:type="table" w:default="1" w:styleId="TableNormal">
+    <w:name w:val="Normal Table"/>
+    <w:uiPriority w:val="99"/>
+    <w:semiHidden/>
+    <w:unhideWhenUsed/>
+    <w:tblPr>
+      <w:tblInd w:w="0" w:type="dxa"/>
+      <w:tblCellMar>
+        <w:top w:w="0" w:type="dxa"/>
+        <w:left w:w="108" w:type="dxa"/>
+        <w:bottom w:w="0" w:type="dxa"/>
+        <w:right w:w="108" w:type="dxa"/>
+      </w:tblCellMar>
+    </w:tblPr>
+  </w:style>
+  <w:style w:type="numbering" w:default="1" w:styleId="NoList">
+    <w:name w:val="No List"/>
+    <w:uiPriority w:val="99"/>
+    <w:semiHidden/>
+    <w:unhideWhenUsed/>
+  </w:style>
+  <w:style w:type="paragraph" w:styleId="Title">
+    <w:name w:val="Title"/>
+    <w:basedOn w:val="Normal"/>
+    <w:next w:val="Normal"/>
+    <w:pPr>
+      <w:keepNext/>
+      <w:keepLines/>
+      <w:spacing w:after="60"/>
+    </w:pPr>
+    <w:rPr>
+      <w:sz w:val="52"/>
+      <w:szCs w:val="52"/>
+    </w:rPr>
+  </w:style>
+  <w:style w:type="paragraph" w:styleId="Subtitle">
+    <w:name w:val="Subtitle"/>
+    <w:basedOn w:val="Normal"/>
+    <w:next w:val="Normal"/>
+    <w:pPr>
+      <w:keepNext/>
+      <w:keepLines/>
+      <w:spacing w:after="320"/>
+    </w:pPr>
+    <w:rPr>
+      <w:color w:val="666666"/>
+      <w:sz w:val="30"/>
+      <w:szCs w:val="30"/>
+    </w:rPr>
+  </w:style>
+  <w:style w:type="paragraph" w:styleId="Caption">
+    <w:name w:val="caption"/>
+    <w:basedOn w:val="Normal"/>
+    <w:next w:val="Normal"/>
+    <w:uiPriority w:val="35"/>
+    <w:unhideWhenUsed/>
+    <w:qFormat/>
+    <w:rsid w:val="00E708A0"/>
+    <w:pPr>
+      <w:spacing w:after="200" w:line="240" w:lineRule="auto"/>
+    </w:pPr>
+    <w:rPr>
+      <w:i/>
+      <w:iCs/>
+      <w:color w:val="1F497D" w:themeColor="text2"/>
+      <w:sz w:val="18"/>
+      <w:szCs w:val="18"/>
+    </w:rPr>
+  </w:style>
+  <w:style w:type="character" w:styleId="CommentReference">
+    <w:name w:val="annotation reference"/>
+    <w:basedOn w:val="DefaultParagraphFont"/>
+    <w:uiPriority w:val="99"/>
+    <w:semiHidden/>
+    <w:unhideWhenUsed/>
+    <w:rsid w:val="00E708A0"/>
+    <w:rPr>
+      <w:sz w:val="16"/>
+      <w:szCs w:val="16"/>
+    </w:rPr>
+  </w:style>
+  <w:style w:type="paragraph" w:styleId="CommentText">
+    <w:name w:val="annotation text"/>
+    <w:basedOn w:val="Normal"/>
+    <w:link w:val="CommentTextChar"/>
+    <w:uiPriority w:val="99"/>
+    <w:semiHidden/>
+    <w:unhideWhenUsed/>
+    <w:rsid w:val="00E708A0"/>
+    <w:pPr>
+      <w:spacing w:line="240" w:lineRule="auto"/>
+    </w:pPr>
+    <w:rPr>
+      <w:sz w:val="20"/>
+      <w:szCs w:val="20"/>
+    </w:rPr>
+  </w:style>
+  <w:style w:type="character" w:customStyle="1" w:styleId="CommentTextChar">
+    <w:name w:val="Comment Text Char"/>
+    <w:basedOn w:val="DefaultParagraphFont"/>
+    <w:link w:val="CommentText"/>
+    <w:uiPriority w:val="99"/>
+    <w:semiHidden/>
+    <w:rsid w:val="00E708A0"/>
+    <w:rPr>
+      <w:sz w:val="20"/>
+      <w:szCs w:val="20"/>
+    </w:rPr>
+  </w:style>
+  <w:style w:type="paragraph" w:styleId="CommentSubject">
+    <w:name w:val="annotation subject"/>
+    <w:basedOn w:val="CommentText"/>
+    <w:next w:val="CommentText"/>
+    <w:link w:val="CommentSubjectChar"/>
+    <w:uiPriority w:val="99"/>
+    <w:semiHidden/>
+    <w:unhideWhenUsed/>
+    <w:rsid w:val="00E708A0"/>
+    <w:rPr>
+      <w:b/>
+      <w:bCs/>
+    </w:rPr>
+  </w:style>
+  <w:style w:type="character" w:customStyle="1" w:styleId="CommentSubjectChar">
+    <w:name w:val="Comment Subject Char"/>
+    <w:basedOn w:val="CommentTextChar"/>
+    <w:link w:val="CommentSubject"/>
+    <w:uiPriority w:val="99"/>
+    <w:semiHidden/>
+    <w:rsid w:val="00E708A0"/>
+    <w:rPr>
+      <w:b/>
+      <w:bCs/>
+      <w:sz w:val="20"/>
+      <w:szCs w:val="20"/>
+    </w:rPr>
+  </w:style>
+  <w:style w:type="paragraph" w:styleId="BalloonText">
+    <w:name w:val="Balloon Text"/>
+    <w:basedOn w:val="Normal"/>
+    <w:link w:val="BalloonTextChar"/>
+    <w:uiPriority w:val="99"/>
+    <w:semiHidden/>
+    <w:unhideWhenUsed/>
+    <w:rsid w:val="00E708A0"/>
+    <w:pPr>
+      <w:spacing w:line="240" w:lineRule="auto"/>
+    </w:pPr>
+    <w:rPr>
+      <w:rFonts w:ascii="Segoe UI" w:hAnsi="Segoe UI" w:cs="Segoe UI"/>
+      <w:sz w:val="18"/>
+      <w:szCs w:val="18"/>
+    </w:rPr>
+  </w:style>
+  <w:style w:type="character" w:customStyle="1" w:styleId="BalloonTextChar">
+    <w:name w:val="Balloon Text Char"/>
+    <w:basedOn w:val="DefaultParagraphFont"/>
+    <w:link w:val="BalloonText"/>
+    <w:uiPriority w:val="99"/>
+    <w:semiHidden/>
+    <w:rsid w:val="00E708A0"/>
+    <w:rPr>
+      <w:rFonts w:ascii="Segoe UI" w:hAnsi="Segoe UI" w:cs="Segoe UI"/>
+      <w:sz w:val="18"/>
+      <w:szCs w:val="18"/>
+    </w:rPr>
+  </w:style>
+  <w:style w:type="table" w:styleId="TableGrid">
+    <w:name w:val="Table Grid"/>
+    <w:basedOn w:val="TableNormal"/>
+    <w:uiPriority w:val="39"/>
+    <w:rsid w:val="00E708A0"/>
+    <w:pPr>
+      <w:spacing w:line="240" w:lineRule="auto"/>
+    </w:pPr>
+    <w:tblPr>
+      <w:tblBorders>
+        <w:top w:val="single" w:sz="4" w:space="0" w:color="auto"/>
+        <w:left w:val="single" w:sz="4" w:space="0" w:color="auto"/>
+        <w:bottom w:val="single" w:sz="4" w:space="0" w:color="auto"/>
+        <w:right w:val="single" w:sz="4" w:space="0" w:color="auto"/>
+        <w:insideH w:val="single" w:sz="4" w:space="0" w:color="auto"/>
+        <w:insideV w:val="single" w:sz="4" w:space="0" w:color="auto"/>
+      </w:tblBorders>
+    </w:tblPr>
+  </w:style>
+  <w:style w:type="character" w:styleId="PlaceholderText">
+    <w:name w:val="Placeholder Text"/>
+    <w:basedOn w:val="DefaultParagraphFont"/>
+    <w:uiPriority w:val="99"/>
+    <w:semiHidden/>
+    <w:rsid w:val="003C1C89"/>
+    <w:rPr>
+      <w:color w:val="808080"/>
+    </w:rPr>
+  </w:style>
+  <w:style w:type="paragraph" w:styleId="ListParagraph">
+    <w:name w:val="List Paragraph"/>
+    <w:basedOn w:val="Normal"/>
+    <w:uiPriority w:val="34"/>
+    <w:qFormat/>
+    <w:rsid w:val="00C55669"/>
+    <w:pPr>
+      <w:ind w:left="720"/>
+    </w:pPr>
   </w:style>
 </w:styles>
 </file>

</xml_diff>

<commit_message>
Updates to Lesson 5 & 6
Updated "Series Resistor Network" worksheet.
Added the "Simple Photosensor Circuit" documents.
</commit_message>
<xml_diff>
--- a/Lesson 5/Series Resistor Network Worksheet.docx
+++ b/Lesson 5/Series Resistor Network Worksheet.docx
@@ -8,9 +8,7 @@
         <w:contextualSpacing w:val="0"/>
       </w:pPr>
       <w:bookmarkStart w:id="0" w:name="_rf3w9ls97eff" w:colFirst="0" w:colLast="0"/>
-      <w:bookmarkStart w:id="1" w:name="_GoBack"/>
       <w:bookmarkEnd w:id="0"/>
-      <w:bookmarkEnd w:id="1"/>
       <w:r>
         <w:t>Theory Overview</w:t>
       </w:r>
@@ -28,8 +26,8 @@
         <w:pStyle w:val="Heading2"/>
         <w:contextualSpacing w:val="0"/>
       </w:pPr>
-      <w:bookmarkStart w:id="2" w:name="_8ir77k78xce1" w:colFirst="0" w:colLast="0"/>
-      <w:bookmarkEnd w:id="2"/>
+      <w:bookmarkStart w:id="1" w:name="_8ir77k78xce1" w:colFirst="0" w:colLast="0"/>
+      <w:bookmarkEnd w:id="1"/>
       <w:r>
         <w:t>Schematics</w:t>
       </w:r>
@@ -41,6 +39,9 @@
         <w:jc w:val="center"/>
       </w:pPr>
       <w:r>
+        <w:rPr>
+          <w:noProof/>
+        </w:rPr>
         <w:drawing>
           <wp:inline distT="0" distB="0" distL="0" distR="0" wp14:anchorId="58A23221" wp14:editId="616A003E">
             <wp:extent cx="4358640" cy="1866900"/>
@@ -107,7 +108,7 @@
           <w:szCs w:val="20"/>
         </w:rPr>
       </w:pPr>
-      <w:bookmarkStart w:id="3" w:name="_Ref517193307"/>
+      <w:bookmarkStart w:id="2" w:name="_Ref517193307"/>
       <w:r>
         <w:rPr>
           <w:sz w:val="20"/>
@@ -151,7 +152,7 @@
         </w:rPr>
         <w:fldChar w:fldCharType="end"/>
       </w:r>
-      <w:bookmarkEnd w:id="3"/>
+      <w:bookmarkEnd w:id="2"/>
       <w:r>
         <w:rPr>
           <w:noProof/>
@@ -167,8 +168,8 @@
         <w:pStyle w:val="Heading2"/>
         <w:contextualSpacing w:val="0"/>
       </w:pPr>
-      <w:bookmarkStart w:id="4" w:name="_9y8smm6116gd" w:colFirst="0" w:colLast="0"/>
-      <w:bookmarkEnd w:id="4"/>
+      <w:bookmarkStart w:id="3" w:name="_9y8smm6116gd" w:colFirst="0" w:colLast="0"/>
+      <w:bookmarkEnd w:id="3"/>
       <w:r>
         <w:t>Procedure</w:t>
       </w:r>
@@ -367,10 +368,7 @@
         </m:f>
       </m:oMath>
       <w:r>
-        <w:t xml:space="preserve">) and </w:t>
-      </w:r>
-      <w:r>
-        <w:t>V</w:t>
+        <w:t>) and V</w:t>
       </w:r>
       <w:r>
         <w:rPr>
@@ -420,13 +418,7 @@
         </w:numPr>
       </w:pPr>
       <w:r>
-        <w:t>Given the calculated current in step B</w:t>
-      </w:r>
-      <w:r>
-        <w:t xml:space="preserve"> and</w:t>
-      </w:r>
-      <w:r>
-        <w:t xml:space="preserve"> using Ohm’s law (</w:t>
+        <w:t>Given the calculated current in step B and using Ohm’s law (</w:t>
       </w:r>
       <m:oMath>
         <m:r>
@@ -437,10 +429,7 @@
         </m:r>
       </m:oMath>
       <w:r>
-        <w:t>),</w:t>
-      </w:r>
-      <w:r>
-        <w:t xml:space="preserve"> determine the voltage across R1 and R2.  Record the values in </w:t>
+        <w:t xml:space="preserve">), determine the voltage across R1 and R2.  Record the values in </w:t>
       </w:r>
       <w:r>
         <w:fldChar w:fldCharType="begin"/>
@@ -481,10 +470,7 @@
         </w:numPr>
       </w:pPr>
       <w:r>
-        <w:t xml:space="preserve">Construct the resistor network on a breadboard. </w:t>
-      </w:r>
-      <w:r>
-        <w:t xml:space="preserve"> </w:t>
+        <w:t xml:space="preserve">Construct the resistor network on a breadboard.  </w:t>
       </w:r>
       <w:r>
         <w:rPr>
@@ -506,13 +492,7 @@
         <w:t>Before</w:t>
       </w:r>
       <w:r>
-        <w:t xml:space="preserve"> connecting the </w:t>
-      </w:r>
-      <w:r>
-        <w:t>battery</w:t>
-      </w:r>
-      <w:r>
-        <w:t xml:space="preserve">, measure the value of each resistor and the equivalent resistance.  Record the equivalent resistance value in </w:t>
+        <w:t xml:space="preserve"> connecting the battery, measure the value of each resistor and the equivalent resistance.  Record the equivalent resistance value in </w:t>
       </w:r>
       <w:r>
         <w:fldChar w:fldCharType="begin"/>
@@ -649,7 +629,7 @@
           <w:szCs w:val="20"/>
         </w:rPr>
       </w:pPr>
-      <w:bookmarkStart w:id="5" w:name="_Ref517195153"/>
+      <w:bookmarkStart w:id="4" w:name="_Ref517195153"/>
       <w:r>
         <w:rPr>
           <w:sz w:val="20"/>
@@ -693,7 +673,7 @@
         </w:rPr>
         <w:fldChar w:fldCharType="end"/>
       </w:r>
-      <w:bookmarkEnd w:id="5"/>
+      <w:bookmarkEnd w:id="4"/>
       <w:r>
         <w:rPr>
           <w:sz w:val="20"/>
@@ -719,19 +699,6 @@
         <w:gridCol w:w="1492"/>
         <w:gridCol w:w="1491"/>
         <w:gridCol w:w="1492"/>
-        <w:tblGridChange w:id="6">
-          <w:tblGrid>
-            <w:gridCol w:w="918"/>
-            <w:gridCol w:w="1620"/>
-            <w:gridCol w:w="1491"/>
-            <w:gridCol w:w="1491"/>
-            <w:gridCol w:w="1492"/>
-            <w:gridCol w:w="1491"/>
-            <w:gridCol w:w="1492"/>
-            <w:gridCol w:w="1491"/>
-            <w:gridCol w:w="1492"/>
-          </w:tblGrid>
-        </w:tblGridChange>
       </w:tblGrid>
       <w:tr>
         <w:tc>
@@ -992,15 +959,7 @@
                 <w:b/>
                 <w:bCs/>
               </w:rPr>
-              <w:t>)</w:t>
-            </w:r>
-            <w:r>
-              <w:rPr>
-                <w:rFonts w:ascii="Garamond" w:hAnsi="Garamond"/>
-                <w:b/>
-                <w:bCs/>
-              </w:rPr>
-              <w:t xml:space="preserve"> =</w:t>
+              <w:t>) =</w:t>
             </w:r>
           </w:p>
           <w:p>
@@ -1068,23 +1027,7 @@
                 <w:b/>
                 <w:bCs/>
               </w:rPr>
-              <w:t>I</w:t>
-            </w:r>
-            <w:r>
-              <w:rPr>
-                <w:rFonts w:ascii="Garamond" w:hAnsi="Garamond"/>
-                <w:b/>
-                <w:bCs/>
-              </w:rPr>
-              <w:t xml:space="preserve"> (A)</w:t>
-            </w:r>
-            <w:r>
-              <w:rPr>
-                <w:rFonts w:ascii="Garamond" w:hAnsi="Garamond"/>
-                <w:b/>
-                <w:bCs/>
-              </w:rPr>
-              <w:t xml:space="preserve"> =</w:t>
+              <w:t>I (A) =</w:t>
             </w:r>
           </w:p>
           <w:p>
@@ -1180,15 +1123,7 @@
                 <w:b/>
                 <w:bCs/>
               </w:rPr>
-              <w:t xml:space="preserve"> (V)</w:t>
-            </w:r>
-            <w:r>
-              <w:rPr>
-                <w:rFonts w:ascii="Garamond" w:hAnsi="Garamond"/>
-                <w:b/>
-                <w:bCs/>
-              </w:rPr>
-              <w:t xml:space="preserve"> =</w:t>
+              <w:t xml:space="preserve"> (V) =</w:t>
             </w:r>
           </w:p>
           <w:p>
@@ -1252,15 +1187,7 @@
                 <w:b/>
                 <w:bCs/>
               </w:rPr>
-              <w:t xml:space="preserve"> (V)</w:t>
-            </w:r>
-            <w:r>
-              <w:rPr>
-                <w:rFonts w:ascii="Garamond" w:hAnsi="Garamond"/>
-                <w:b/>
-                <w:bCs/>
-              </w:rPr>
-              <w:t xml:space="preserve"> =</w:t>
+              <w:t xml:space="preserve"> (V) =</w:t>
             </w:r>
           </w:p>
           <w:p>
@@ -1307,15 +1234,7 @@
                 <w:b/>
                 <w:bCs/>
               </w:rPr>
-              <w:t>I</w:t>
-            </w:r>
-            <w:r>
-              <w:rPr>
-                <w:rFonts w:ascii="Garamond" w:hAnsi="Garamond"/>
-                <w:b/>
-                <w:bCs/>
-              </w:rPr>
-              <w:t xml:space="preserve"> (A)</w:t>
+              <w:t>I (A)</w:t>
             </w:r>
           </w:p>
         </w:tc>
@@ -2464,13 +2383,7 @@
         <w:contextualSpacing w:val="0"/>
       </w:pPr>
       <w:r>
-        <w:t xml:space="preserve">For extra credit, determine an equation </w:t>
-      </w:r>
-      <w:r>
-        <w:t xml:space="preserve">for </w:t>
-      </w:r>
-      <w:r>
-        <w:t>V</w:t>
+        <w:t>For extra credit, determine an equation for V</w:t>
       </w:r>
       <w:r>
         <w:rPr>
@@ -2479,10 +2392,7 @@
         <w:t>R2</w:t>
       </w:r>
       <w:r>
-        <w:t xml:space="preserve"> based on </w:t>
-      </w:r>
-      <w:r>
-        <w:t>V</w:t>
+        <w:t xml:space="preserve"> based on V</w:t>
       </w:r>
       <w:r>
         <w:rPr>
@@ -2494,8 +2404,25 @@
         <w:t>, R1 and R2.</w:t>
       </w:r>
       <w:r>
+        <w:t xml:space="preserve">  (This is known as the </w:t>
+      </w:r>
+      <w:r>
+        <w:rPr>
+          <w:b/>
+          <w:bCs/>
+          <w:i/>
+          <w:iCs/>
+        </w:rPr>
+        <w:t>voltage divider</w:t>
+      </w:r>
+      <w:r>
+        <w:t xml:space="preserve"> equation.)</w:t>
+      </w:r>
+      <w:r>
         <w:br/>
       </w:r>
+      <w:bookmarkStart w:id="5" w:name="_GoBack"/>
+      <w:bookmarkEnd w:id="5"/>
       <w:r>
         <w:br/>
       </w:r>
@@ -3044,16 +2971,39 @@
             </m:sub>
           </m:sSub>
           <m:r>
+            <m:rPr>
+              <m:sty m:val="p"/>
+            </m:rPr>
             <w:br/>
           </m:r>
+        </m:oMath>
+        <m:oMath>
           <m:r>
+            <m:rPr>
+              <m:sty m:val="p"/>
+            </m:rPr>
             <w:br/>
-            <w:t>or</w:t>
+          </m:r>
+        </m:oMath>
+        <m:oMath>
+          <m:r>
+            <m:rPr>
+              <m:sty m:val="p"/>
+            </m:rPr>
+            <m:t>or</m:t>
           </m:r>
           <m:r>
+            <m:rPr>
+              <m:sty m:val="p"/>
+            </m:rPr>
             <w:br/>
           </m:r>
+        </m:oMath>
+        <m:oMath>
           <m:r>
+            <m:rPr>
+              <m:sty m:val="p"/>
+            </m:rPr>
             <w:br/>
           </m:r>
         </m:oMath>
@@ -3175,6 +3125,9 @@
             </m:den>
           </m:f>
           <m:r>
+            <m:rPr>
+              <m:sty m:val="p"/>
+            </m:rPr>
             <w:br/>
           </m:r>
         </m:oMath>
@@ -3190,13 +3143,7 @@
         <w:contextualSpacing w:val="0"/>
       </w:pPr>
       <w:r>
-        <w:t xml:space="preserve">Repeat </w:t>
-      </w:r>
-      <w:r>
-        <w:t xml:space="preserve">G </w:t>
-      </w:r>
-      <w:r>
-        <w:t>for V</w:t>
+        <w:t>Repeat G for V</w:t>
       </w:r>
       <w:r>
         <w:rPr>
@@ -3691,7 +3638,7 @@
     <w:lsdException w:name="Table Web 2" w:semiHidden="1" w:unhideWhenUsed="1"/>
     <w:lsdException w:name="Table Web 3" w:semiHidden="1" w:unhideWhenUsed="1"/>
     <w:lsdException w:name="Balloon Text" w:semiHidden="1" w:unhideWhenUsed="1"/>
-    <w:lsdException w:name="Table Grid" w:semiHidden="1" w:uiPriority="39" w:unhideWhenUsed="1"/>
+    <w:lsdException w:name="Table Grid" w:uiPriority="39"/>
     <w:lsdException w:name="Table Theme" w:semiHidden="1" w:unhideWhenUsed="1"/>
     <w:lsdException w:name="Placeholder Text" w:semiHidden="1"/>
     <w:lsdException w:name="No Spacing" w:uiPriority="1" w:qFormat="1"/>

</xml_diff>